<commit_message>
docs: update tech spec
</commit_message>
<xml_diff>
--- a/documents/Техническое задание.docx
+++ b/documents/Техническое задание.docx
@@ -1,6 +1,6 @@
 
 <file path=word/document.xml><?xml version="1.0" encoding="utf-8"?>
-<w:document xmlns:wpc="http://schemas.microsoft.com/office/word/2010/wordprocessingCanvas" xmlns:cx="http://schemas.microsoft.com/office/drawing/2014/chartex" xmlns:cx1="http://schemas.microsoft.com/office/drawing/2015/9/8/chartex" xmlns:cx2="http://schemas.microsoft.com/office/drawing/2015/10/21/chartex" xmlns:cx3="http://schemas.microsoft.com/office/drawing/2016/5/9/chartex" xmlns:cx4="http://schemas.microsoft.com/office/drawing/2016/5/10/chartex" xmlns:cx5="http://schemas.microsoft.com/office/drawing/2016/5/11/chartex" xmlns:cx6="http://schemas.microsoft.com/office/drawing/2016/5/12/chartex" xmlns:cx7="http://schemas.microsoft.com/office/drawing/2016/5/13/chartex" xmlns:cx8="http://schemas.microsoft.com/office/drawing/2016/5/14/chartex" xmlns:mc="http://schemas.openxmlformats.org/markup-compatibility/2006" xmlns:aink="http://schemas.microsoft.com/office/drawing/2016/ink" xmlns:am3d="http://schemas.microsoft.com/office/drawing/2017/model3d" xmlns:o="urn:schemas-microsoft-com:office:office" xmlns:oel="http://schemas.microsoft.com/office/2019/extlst" xmlns:r="http://schemas.openxmlformats.org/officeDocument/2006/relationships" xmlns:m="http://schemas.openxmlformats.org/officeDocument/2006/math" xmlns:v="urn:schemas-microsoft-com:vml" xmlns:wp14="http://schemas.microsoft.com/office/word/2010/wordprocessingDrawing" xmlns:wp="http://schemas.openxmlformats.org/drawingml/2006/wordprocessingDrawing" xmlns:w10="urn:schemas-microsoft-com:office:word" xmlns:w="http://schemas.openxmlformats.org/wordprocessingml/2006/main" xmlns:w14="http://schemas.microsoft.com/office/word/2010/wordml" xmlns:w15="http://schemas.microsoft.com/office/word/2012/wordml" xmlns:w16cex="http://schemas.microsoft.com/office/word/2018/wordml/cex" xmlns:w16cid="http://schemas.microsoft.com/office/word/2016/wordml/cid" xmlns:w16="http://schemas.microsoft.com/office/word/2018/wordml" xmlns:w16sdtdh="http://schemas.microsoft.com/office/word/2020/wordml/sdtdatahash" xmlns:w16se="http://schemas.microsoft.com/office/word/2015/wordml/symex" xmlns:wpg="http://schemas.microsoft.com/office/word/2010/wordprocessingGroup" xmlns:wpi="http://schemas.microsoft.com/office/word/2010/wordprocessingInk" xmlns:wne="http://schemas.microsoft.com/office/word/2006/wordml" xmlns:wps="http://schemas.microsoft.com/office/word/2010/wordprocessingShape" mc:Ignorable="w14 w15 w16se w16cid w16 w16cex w16sdtdh wp14">
+<w:document xmlns:wpc="http://schemas.microsoft.com/office/word/2010/wordprocessingCanvas" xmlns:cx="http://schemas.microsoft.com/office/drawing/2014/chartex" xmlns:cx1="http://schemas.microsoft.com/office/drawing/2015/9/8/chartex" xmlns:cx2="http://schemas.microsoft.com/office/drawing/2015/10/21/chartex" xmlns:cx3="http://schemas.microsoft.com/office/drawing/2016/5/9/chartex" xmlns:cx4="http://schemas.microsoft.com/office/drawing/2016/5/10/chartex" xmlns:cx5="http://schemas.microsoft.com/office/drawing/2016/5/11/chartex" xmlns:cx6="http://schemas.microsoft.com/office/drawing/2016/5/12/chartex" xmlns:cx7="http://schemas.microsoft.com/office/drawing/2016/5/13/chartex" xmlns:cx8="http://schemas.microsoft.com/office/drawing/2016/5/14/chartex" xmlns:mc="http://schemas.openxmlformats.org/markup-compatibility/2006" xmlns:aink="http://schemas.microsoft.com/office/drawing/2016/ink" xmlns:am3d="http://schemas.microsoft.com/office/drawing/2017/model3d" xmlns:o="urn:schemas-microsoft-com:office:office" xmlns:oel="http://schemas.microsoft.com/office/2019/extlst" xmlns:r="http://schemas.openxmlformats.org/officeDocument/2006/relationships" xmlns:m="http://schemas.openxmlformats.org/officeDocument/2006/math" xmlns:v="urn:schemas-microsoft-com:vml" xmlns:wp14="http://schemas.microsoft.com/office/word/2010/wordprocessingDrawing" xmlns:wp="http://schemas.openxmlformats.org/drawingml/2006/wordprocessingDrawing" xmlns:w10="urn:schemas-microsoft-com:office:word" xmlns:w="http://schemas.openxmlformats.org/wordprocessingml/2006/main" xmlns:w14="http://schemas.microsoft.com/office/word/2010/wordml" xmlns:w15="http://schemas.microsoft.com/office/word/2012/wordml" xmlns:w16cex="http://schemas.microsoft.com/office/word/2018/wordml/cex" xmlns:w16cid="http://schemas.microsoft.com/office/word/2016/wordml/cid" xmlns:w16="http://schemas.microsoft.com/office/word/2018/wordml" xmlns:w16du="http://schemas.microsoft.com/office/word/2023/wordml/word16du" xmlns:w16sdtdh="http://schemas.microsoft.com/office/word/2020/wordml/sdtdatahash" xmlns:w16sdtfl="http://schemas.microsoft.com/office/word/2024/wordml/sdtformatlock" xmlns:w16se="http://schemas.microsoft.com/office/word/2015/wordml/symex" xmlns:wpg="http://schemas.microsoft.com/office/word/2010/wordprocessingGroup" xmlns:wpi="http://schemas.microsoft.com/office/word/2010/wordprocessingInk" xmlns:wne="http://schemas.microsoft.com/office/word/2006/wordml" xmlns:wps="http://schemas.microsoft.com/office/word/2010/wordprocessingShape" mc:Ignorable="w14 w15 w16se w16cid w16 w16cex w16sdtdh w16sdtfl w16du wp14">
   <w:body>
     <w:p>
       <w:pPr>
@@ -548,7 +548,27 @@
                 <w:sz w:val="28"/>
                 <w:szCs w:val="28"/>
               </w:rPr>
-              <w:t>Общие сведения</w:t>
+              <w:t>Общи</w:t>
+            </w:r>
+            <w:r>
+              <w:rPr>
+                <w:rStyle w:val="ac"/>
+                <w:rFonts w:ascii="Times New Roman" w:hAnsi="Times New Roman" w:cs="Times New Roman"/>
+                <w:noProof/>
+                <w:sz w:val="28"/>
+                <w:szCs w:val="28"/>
+              </w:rPr>
+              <w:t>е</w:t>
+            </w:r>
+            <w:r>
+              <w:rPr>
+                <w:rStyle w:val="ac"/>
+                <w:rFonts w:ascii="Times New Roman" w:hAnsi="Times New Roman" w:cs="Times New Roman"/>
+                <w:noProof/>
+                <w:sz w:val="28"/>
+                <w:szCs w:val="28"/>
+              </w:rPr>
+              <w:t xml:space="preserve"> сведения</w:t>
             </w:r>
             <w:r>
               <w:rPr>
@@ -1664,7 +1684,27 @@
                 <w:sz w:val="28"/>
                 <w:szCs w:val="28"/>
               </w:rPr>
-              <w:t>Требования к составу и содержанию работ по подготовке объекта автоматизации к вводу системы в действие</w:t>
+              <w:t>Требования к составу и содержанию</w:t>
+            </w:r>
+            <w:r>
+              <w:rPr>
+                <w:rStyle w:val="ac"/>
+                <w:rFonts w:ascii="Times New Roman" w:hAnsi="Times New Roman" w:cs="Times New Roman"/>
+                <w:noProof/>
+                <w:sz w:val="28"/>
+                <w:szCs w:val="28"/>
+              </w:rPr>
+              <w:t xml:space="preserve"> </w:t>
+            </w:r>
+            <w:r>
+              <w:rPr>
+                <w:rStyle w:val="ac"/>
+                <w:rFonts w:ascii="Times New Roman" w:hAnsi="Times New Roman" w:cs="Times New Roman"/>
+                <w:noProof/>
+                <w:sz w:val="28"/>
+                <w:szCs w:val="28"/>
+              </w:rPr>
+              <w:t>работ по подготовке объекта автоматизации к вводу системы в действие</w:t>
             </w:r>
             <w:r>
               <w:rPr>
@@ -2044,9 +2084,17 @@
           <w:numId w:val="4"/>
         </w:numPr>
         <w:outlineLvl w:val="0"/>
+        <w:rPr>
+          <w:b/>
+          <w:bCs/>
+        </w:rPr>
       </w:pPr>
       <w:bookmarkStart w:id="0" w:name="_Toc189930210"/>
       <w:r>
+        <w:rPr>
+          <w:b/>
+          <w:bCs/>
+        </w:rPr>
         <w:t>Общие сведения</w:t>
       </w:r>
       <w:bookmarkEnd w:id="0"/>
@@ -2056,71 +2104,49 @@
         <w:pStyle w:val="af1"/>
       </w:pPr>
       <w:r>
-        <w:rPr>
-          <w:rFonts w:hint="cs"/>
-        </w:rPr>
-        <w:t>Название</w:t>
-      </w:r>
-      <w:r>
-        <w:t xml:space="preserve"> </w:t>
-      </w:r>
-      <w:r>
-        <w:rPr>
-          <w:rFonts w:hint="cs"/>
-        </w:rPr>
-        <w:t>и</w:t>
-      </w:r>
-      <w:r>
-        <w:t xml:space="preserve"> </w:t>
-      </w:r>
-      <w:r>
-        <w:rPr>
-          <w:rFonts w:hint="cs"/>
-        </w:rPr>
-        <w:t>область</w:t>
-      </w:r>
-      <w:r>
-        <w:t xml:space="preserve"> </w:t>
-      </w:r>
-      <w:r>
-        <w:rPr>
-          <w:rFonts w:hint="cs"/>
-        </w:rPr>
-        <w:t>применения</w:t>
-      </w:r>
-    </w:p>
-    <w:p>
-      <w:pPr>
-        <w:pStyle w:val="af1"/>
-      </w:pPr>
-      <w:r>
-        <w:t>Название приложения, которое помогает выбрать аниме по настроению – «</w:t>
-      </w:r>
-      <w:r>
-        <w:rPr>
-          <w:lang w:val="en-US"/>
-        </w:rPr>
-        <w:t>choice</w:t>
-      </w:r>
-      <w:r>
-        <w:t>.</w:t>
-      </w:r>
-      <w:r>
-        <w:rPr>
-          <w:lang w:val="en-US"/>
-        </w:rPr>
-        <w:t>io</w:t>
-      </w:r>
-      <w:r>
-        <w:t xml:space="preserve">».  </w:t>
-      </w:r>
-    </w:p>
-    <w:p>
-      <w:pPr>
-        <w:pStyle w:val="af1"/>
-      </w:pPr>
-      <w:r>
-        <w:t xml:space="preserve">Данное приложение применяется в развлекательных целях. Оно дает возможность людям выбирать и подбирать аниме по их текущему настроению благодаря умной рекомендации. </w:t>
+        <w:t xml:space="preserve">Наименование программного продукта: </w:t>
+      </w:r>
+      <w:r>
+        <w:t>«</w:t>
+      </w:r>
+      <w:r>
+        <w:t>Choice.io</w:t>
+      </w:r>
+      <w:r>
+        <w:t xml:space="preserve">». </w:t>
+      </w:r>
+    </w:p>
+    <w:p>
+      <w:pPr>
+        <w:pStyle w:val="af1"/>
+      </w:pPr>
+    </w:p>
+    <w:p>
+      <w:pPr>
+        <w:pStyle w:val="af1"/>
+      </w:pPr>
+      <w:r>
+        <w:t>Область применения:</w:t>
+      </w:r>
+    </w:p>
+    <w:p>
+      <w:pPr>
+        <w:pStyle w:val="af1"/>
+      </w:pPr>
+      <w:r>
+        <w:t xml:space="preserve">Программный продукт </w:t>
+      </w:r>
+      <w:r>
+        <w:t>«</w:t>
+      </w:r>
+      <w:r>
+        <w:t>Choice.io</w:t>
+      </w:r>
+      <w:r>
+        <w:t>»</w:t>
+      </w:r>
+      <w:r>
+        <w:t xml:space="preserve"> представляет собой мобильное приложение развлекательного назначения, ориентированное на любителей анимационного контента. Приложение предназначено для решения задачи выбора аниме-контента на основе анализа текущего эмоционального состояния и предпочтений пользователя.</w:t>
       </w:r>
     </w:p>
     <w:p>
@@ -2165,30 +2191,16 @@
         </w:rPr>
         <w:t>продукта</w:t>
       </w:r>
-    </w:p>
-    <w:p>
-      <w:pPr>
-        <w:pStyle w:val="af1"/>
-      </w:pPr>
-      <w:r>
-        <w:t xml:space="preserve">Часто, люди, которые смотрят различные аниме, сталкиваются с проблемой выбора. Порой трудно подобрать подходящий </w:t>
-      </w:r>
-      <w:proofErr w:type="spellStart"/>
-      <w:r>
-        <w:t>тайтл</w:t>
-      </w:r>
-      <w:proofErr w:type="spellEnd"/>
-      <w:r>
-        <w:t>. С этой проблемой поможет приложение «</w:t>
-      </w:r>
-      <w:r>
-        <w:rPr>
-          <w:lang w:val="en-US"/>
-        </w:rPr>
-        <w:t>choice.io</w:t>
-      </w:r>
-      <w:r>
-        <w:t xml:space="preserve">». </w:t>
+      <w:r>
+        <w:t>:</w:t>
+      </w:r>
+    </w:p>
+    <w:p>
+      <w:pPr>
+        <w:pStyle w:val="af1"/>
+      </w:pPr>
+      <w:r>
+        <w:t>Современные зрители аниме регулярно сталкиваются с проблемой избыточного выбора при поиске подходящего тайтла для просмотра. Существующие каталоги и базы данных предлагают обширные библиотеки контента, однако не предоставляют персонализированных решений, учитывающих настроение пользователя.</w:t>
       </w:r>
     </w:p>
     <w:p>
@@ -2239,167 +2251,87 @@
         <w:pStyle w:val="af1"/>
       </w:pPr>
       <w:r>
-        <w:rPr>
-          <w:rFonts w:hint="cs"/>
-        </w:rPr>
-        <w:t>Создание</w:t>
-      </w:r>
-      <w:r>
-        <w:t xml:space="preserve"> </w:t>
-      </w:r>
-      <w:r>
-        <w:rPr>
-          <w:rFonts w:hint="cs"/>
-        </w:rPr>
-        <w:t>удобной</w:t>
-      </w:r>
-      <w:r>
-        <w:t xml:space="preserve"> </w:t>
-      </w:r>
-      <w:r>
-        <w:rPr>
-          <w:rFonts w:hint="cs"/>
-        </w:rPr>
-        <w:t>информационной</w:t>
-      </w:r>
-      <w:r>
-        <w:t xml:space="preserve"> </w:t>
-      </w:r>
-      <w:r>
-        <w:rPr>
-          <w:rFonts w:hint="cs"/>
-        </w:rPr>
-        <w:t>системы</w:t>
-      </w:r>
-      <w:r>
-        <w:t xml:space="preserve">, </w:t>
-      </w:r>
-      <w:r>
-        <w:rPr>
-          <w:rFonts w:hint="cs"/>
-        </w:rPr>
-        <w:t>которая</w:t>
-      </w:r>
-      <w:r>
-        <w:t xml:space="preserve"> </w:t>
-      </w:r>
-      <w:r>
-        <w:rPr>
-          <w:rFonts w:hint="cs"/>
-        </w:rPr>
-        <w:t>позволяет</w:t>
-      </w:r>
-      <w:r>
-        <w:t xml:space="preserve"> </w:t>
-      </w:r>
-      <w:r>
-        <w:rPr>
-          <w:rFonts w:hint="cs"/>
-        </w:rPr>
-        <w:t>пользователям</w:t>
-      </w:r>
-      <w:r>
-        <w:t xml:space="preserve"> </w:t>
-      </w:r>
-      <w:r>
-        <w:t xml:space="preserve">выбирать анимационные произведения, исходя из настроения. </w:t>
-      </w:r>
-    </w:p>
-    <w:p>
-      <w:pPr>
-        <w:pStyle w:val="af1"/>
-      </w:pPr>
-      <w:r>
-        <w:rPr>
-          <w:rFonts w:hint="cs"/>
-        </w:rPr>
-        <w:t>Система</w:t>
-      </w:r>
-      <w:r>
-        <w:t xml:space="preserve"> </w:t>
-      </w:r>
-      <w:r>
-        <w:rPr>
-          <w:rFonts w:hint="cs"/>
-        </w:rPr>
-        <w:t>должна</w:t>
-      </w:r>
-      <w:r>
-        <w:t xml:space="preserve"> </w:t>
-      </w:r>
-      <w:r>
-        <w:rPr>
-          <w:rFonts w:hint="cs"/>
-        </w:rPr>
-        <w:t>быть</w:t>
-      </w:r>
-      <w:r>
-        <w:t xml:space="preserve"> </w:t>
-      </w:r>
-      <w:r>
-        <w:rPr>
-          <w:rFonts w:hint="cs"/>
-        </w:rPr>
-        <w:t>доступной</w:t>
-      </w:r>
-      <w:r>
-        <w:t xml:space="preserve"> </w:t>
-      </w:r>
-      <w:r>
-        <w:rPr>
-          <w:rFonts w:hint="cs"/>
-        </w:rPr>
-        <w:t>и</w:t>
-      </w:r>
-      <w:r>
-        <w:t xml:space="preserve"> </w:t>
-      </w:r>
-      <w:r>
-        <w:rPr>
-          <w:rFonts w:hint="cs"/>
-        </w:rPr>
-        <w:t>интуитивно</w:t>
-      </w:r>
-      <w:r>
-        <w:t xml:space="preserve"> </w:t>
-      </w:r>
-      <w:r>
-        <w:rPr>
-          <w:rFonts w:hint="cs"/>
-        </w:rPr>
-        <w:t>понятной</w:t>
-      </w:r>
-      <w:r>
-        <w:t xml:space="preserve">, </w:t>
-      </w:r>
-      <w:r>
-        <w:rPr>
-          <w:rFonts w:hint="cs"/>
-        </w:rPr>
-        <w:t>чтобы</w:t>
-      </w:r>
-      <w:r>
-        <w:t xml:space="preserve"> каждый мог быстро понять и освоиться при работе с ней. </w:t>
-      </w:r>
-      <w:r>
-        <w:t xml:space="preserve"> </w:t>
-      </w:r>
-    </w:p>
-    <w:p>
-      <w:pPr>
-        <w:spacing w:after="160" w:line="278" w:lineRule="auto"/>
-        <w:rPr>
-          <w:rFonts w:ascii="Times New Roman" w:hAnsi="Times New Roman"/>
-          <w:sz w:val="28"/>
-        </w:rPr>
-      </w:pPr>
-      <w:r>
-        <w:br w:type="page"/>
-      </w:r>
-    </w:p>
-    <w:p>
-      <w:pPr>
-        <w:pStyle w:val="af1"/>
+        <w:t>Создание современной, интуитивно понятной и доступной рекомендательной системы, которая позволяет пользователям:</w:t>
+      </w:r>
+    </w:p>
+    <w:p>
+      <w:pPr>
+        <w:pStyle w:val="af1"/>
+        <w:numPr>
+          <w:ilvl w:val="0"/>
+          <w:numId w:val="24"/>
+        </w:numPr>
+      </w:pPr>
+      <w:r>
+        <w:t>Получать персонализированные подборки аниме на основе текущего настроения</w:t>
+      </w:r>
+    </w:p>
+    <w:p>
+      <w:pPr>
+        <w:pStyle w:val="af1"/>
+        <w:numPr>
+          <w:ilvl w:val="0"/>
+          <w:numId w:val="24"/>
+        </w:numPr>
+      </w:pPr>
+      <w:r>
+        <w:t xml:space="preserve">Взаимодействовать с контентом через удобный </w:t>
+      </w:r>
+      <w:proofErr w:type="spellStart"/>
+      <w:r>
+        <w:t>Tinder-like</w:t>
+      </w:r>
+      <w:proofErr w:type="spellEnd"/>
+      <w:r>
+        <w:t xml:space="preserve"> интерфейс</w:t>
+      </w:r>
+    </w:p>
+    <w:p>
+      <w:pPr>
+        <w:pStyle w:val="af1"/>
+        <w:numPr>
+          <w:ilvl w:val="0"/>
+          <w:numId w:val="24"/>
+        </w:numPr>
+      </w:pPr>
+      <w:r>
+        <w:t>Формировать персональную коллекцию понравившихся тайтлов</w:t>
+      </w:r>
+    </w:p>
+    <w:p>
+      <w:pPr>
+        <w:pStyle w:val="af1"/>
+        <w:numPr>
+          <w:ilvl w:val="0"/>
+          <w:numId w:val="24"/>
+        </w:numPr>
+      </w:pPr>
+      <w:r>
+        <w:t>Экономить время на поиске подходящего аниме для просмотра</w:t>
+      </w:r>
+    </w:p>
+    <w:p>
+      <w:pPr>
+        <w:pStyle w:val="af1"/>
+        <w:ind w:firstLine="0"/>
+      </w:pPr>
+    </w:p>
+    <w:p>
+      <w:pPr>
+        <w:pStyle w:val="af1"/>
+        <w:ind w:firstLine="0"/>
+      </w:pPr>
+    </w:p>
+    <w:p>
+      <w:pPr>
+        <w:pStyle w:val="af1"/>
+        <w:ind w:firstLine="0"/>
+      </w:pPr>
+    </w:p>
+    <w:p>
+      <w:pPr>
+        <w:pStyle w:val="af1"/>
+        <w:ind w:firstLine="0"/>
       </w:pPr>
     </w:p>
     <w:p>
@@ -2410,9 +2342,18 @@
           <w:numId w:val="4"/>
         </w:numPr>
         <w:outlineLvl w:val="0"/>
+        <w:rPr>
+          <w:b/>
+          <w:bCs/>
+        </w:rPr>
       </w:pPr>
       <w:bookmarkStart w:id="1" w:name="_Toc189930211"/>
       <w:r>
+        <w:rPr>
+          <w:b/>
+          <w:bCs/>
+        </w:rPr>
+        <w:lastRenderedPageBreak/>
         <w:t>Назначение и цели создания системы</w:t>
       </w:r>
       <w:bookmarkEnd w:id="1"/>
@@ -2435,6 +2376,48 @@
     <w:p>
       <w:pPr>
         <w:pStyle w:val="af1"/>
+      </w:pPr>
+      <w:r>
+        <w:t>Мобильное приложение "</w:t>
+      </w:r>
+      <w:hyperlink r:id="rId6" w:tgtFrame="_blank" w:history="1">
+        <w:r>
+          <w:rPr>
+            <w:rStyle w:val="ac"/>
+            <w:color w:val="auto"/>
+            <w:u w:val="none"/>
+          </w:rPr>
+          <w:t>Choice.io</w:t>
+        </w:r>
+      </w:hyperlink>
+      <w:r>
+        <w:t xml:space="preserve">" предназначено для решения проблемы выбора аниме для просмотра путем предоставления пользователю персонализированных рекомендаций. Рекомендации формируются на основе анализа его текущего настроения и предпочтений, а процесс выбора реализован через интуитивный </w:t>
+      </w:r>
+      <w:proofErr w:type="spellStart"/>
+      <w:r>
+        <w:t>Tinder-like</w:t>
+      </w:r>
+      <w:proofErr w:type="spellEnd"/>
+      <w:r>
+        <w:t xml:space="preserve"> интерфейс (механику </w:t>
+      </w:r>
+      <w:proofErr w:type="spellStart"/>
+      <w:r>
+        <w:t>свайпов</w:t>
+      </w:r>
+      <w:proofErr w:type="spellEnd"/>
+      <w:r>
+        <w:t>).</w:t>
+      </w:r>
+    </w:p>
+    <w:p>
+      <w:pPr>
+        <w:pStyle w:val="af1"/>
+      </w:pPr>
+    </w:p>
+    <w:p>
+      <w:pPr>
+        <w:pStyle w:val="af1"/>
         <w:numPr>
           <w:ilvl w:val="1"/>
           <w:numId w:val="4"/>
@@ -2450,6 +2433,74 @@
     <w:p>
       <w:pPr>
         <w:pStyle w:val="af1"/>
+        <w:numPr>
+          <w:ilvl w:val="1"/>
+          <w:numId w:val="6"/>
+        </w:numPr>
+        <w:ind w:left="0" w:firstLine="709"/>
+      </w:pPr>
+      <w:r>
+        <w:t>Автоматизировать и упростить процесс подбора аниме для пользователя.</w:t>
+      </w:r>
+    </w:p>
+    <w:p>
+      <w:pPr>
+        <w:pStyle w:val="af1"/>
+        <w:numPr>
+          <w:ilvl w:val="1"/>
+          <w:numId w:val="6"/>
+        </w:numPr>
+        <w:ind w:left="0" w:firstLine="709"/>
+      </w:pPr>
+      <w:r>
+        <w:t>Обеспечить персонализацию выбора на основе эмоционального состояния пользователя.</w:t>
+      </w:r>
+    </w:p>
+    <w:p>
+      <w:pPr>
+        <w:pStyle w:val="af1"/>
+        <w:numPr>
+          <w:ilvl w:val="1"/>
+          <w:numId w:val="6"/>
+        </w:numPr>
+        <w:ind w:left="0" w:firstLine="709"/>
+      </w:pPr>
+      <w:r>
+        <w:t xml:space="preserve">Повысить вовлеченность пользователя в процесс выбора за счет применения </w:t>
+      </w:r>
+      <w:proofErr w:type="spellStart"/>
+      <w:r>
+        <w:t>геймифицированного</w:t>
+      </w:r>
+      <w:proofErr w:type="spellEnd"/>
+      <w:r>
+        <w:t xml:space="preserve"> подхода (механика </w:t>
+      </w:r>
+      <w:proofErr w:type="spellStart"/>
+      <w:r>
+        <w:t>свайпов</w:t>
+      </w:r>
+      <w:proofErr w:type="spellEnd"/>
+      <w:r>
+        <w:t>).</w:t>
+      </w:r>
+    </w:p>
+    <w:p>
+      <w:pPr>
+        <w:pStyle w:val="af1"/>
+        <w:numPr>
+          <w:ilvl w:val="1"/>
+          <w:numId w:val="6"/>
+        </w:numPr>
+        <w:ind w:left="0" w:firstLine="709"/>
+      </w:pPr>
+      <w:r>
+        <w:t>Создать работающий прототип (MVP) системы, демонстрирующий основную концепцию и функциональность.</w:t>
+      </w:r>
+    </w:p>
+    <w:p>
+      <w:pPr>
+        <w:pStyle w:val="af1"/>
       </w:pPr>
     </w:p>
     <w:p>
@@ -2460,12 +2511,81 @@
           <w:numId w:val="4"/>
         </w:numPr>
         <w:outlineLvl w:val="0"/>
+        <w:rPr>
+          <w:b/>
+          <w:bCs/>
+        </w:rPr>
       </w:pPr>
       <w:bookmarkStart w:id="4" w:name="_Toc189930214"/>
       <w:r>
+        <w:rPr>
+          <w:b/>
+          <w:bCs/>
+        </w:rPr>
         <w:t>Характеристика объектов автоматизации</w:t>
       </w:r>
       <w:bookmarkEnd w:id="4"/>
+    </w:p>
+    <w:p>
+      <w:pPr>
+        <w:pStyle w:val="af1"/>
+      </w:pPr>
+      <w:r>
+        <w:t>Объектом автоматизации является процесс выбора аниме пользователем. Автоматизации подлежат следующие функции:</w:t>
+      </w:r>
+    </w:p>
+    <w:p>
+      <w:pPr>
+        <w:pStyle w:val="af1"/>
+        <w:numPr>
+          <w:ilvl w:val="0"/>
+          <w:numId w:val="7"/>
+        </w:numPr>
+      </w:pPr>
+      <w:r>
+        <w:t>Фиксация входных параметров выбора (настроение, предпочтения пользователя).</w:t>
+      </w:r>
+    </w:p>
+    <w:p>
+      <w:pPr>
+        <w:pStyle w:val="af1"/>
+        <w:numPr>
+          <w:ilvl w:val="0"/>
+          <w:numId w:val="7"/>
+        </w:numPr>
+      </w:pPr>
+      <w:r>
+        <w:t>Фильтрация базы данных аниме по заданным параметрам.</w:t>
+      </w:r>
+    </w:p>
+    <w:p>
+      <w:pPr>
+        <w:pStyle w:val="af1"/>
+        <w:numPr>
+          <w:ilvl w:val="0"/>
+          <w:numId w:val="7"/>
+        </w:numPr>
+      </w:pPr>
+      <w:r>
+        <w:t>Взаимодействие с пользователем через интуитивный графический интерфейс.</w:t>
+      </w:r>
+    </w:p>
+    <w:p>
+      <w:pPr>
+        <w:pStyle w:val="af1"/>
+        <w:numPr>
+          <w:ilvl w:val="0"/>
+          <w:numId w:val="7"/>
+        </w:numPr>
+      </w:pPr>
+      <w:r>
+        <w:t>Ведение и хранение локальной истории понравившихся пользователю тайтлов.</w:t>
+      </w:r>
+    </w:p>
+    <w:p>
+      <w:pPr>
+        <w:pStyle w:val="af1"/>
+      </w:pPr>
     </w:p>
     <w:p>
       <w:pPr>
@@ -2480,9 +2600,18 @@
           <w:numId w:val="4"/>
         </w:numPr>
         <w:outlineLvl w:val="0"/>
+        <w:rPr>
+          <w:b/>
+          <w:bCs/>
+        </w:rPr>
       </w:pPr>
       <w:bookmarkStart w:id="5" w:name="_Toc189930215"/>
       <w:r>
+        <w:rPr>
+          <w:b/>
+          <w:bCs/>
+        </w:rPr>
+        <w:lastRenderedPageBreak/>
         <w:t>Требования к системе</w:t>
       </w:r>
       <w:bookmarkEnd w:id="5"/>
@@ -2505,6 +2634,67 @@
     <w:p>
       <w:pPr>
         <w:pStyle w:val="af1"/>
+      </w:pPr>
+      <w:r>
+        <w:t>Система должна быть реализована в виде клиент-серверного приложения с клиентской частью на мобильном устройстве и локальной базой данных.</w:t>
+      </w:r>
+    </w:p>
+    <w:p>
+      <w:pPr>
+        <w:pStyle w:val="af1"/>
+      </w:pPr>
+      <w:r>
+        <w:t> Для эксплуатации системы требуется 1 пользователь (зритель), не требующий специальной технической квалификации.</w:t>
+      </w:r>
+    </w:p>
+    <w:p>
+      <w:pPr>
+        <w:pStyle w:val="af1"/>
+      </w:pPr>
+      <w:r>
+        <w:t>Система должна обеспечивать бесперебойную работу в течение всего сеанса использования. Потеря данных ("лайков") недопустима.</w:t>
+      </w:r>
+    </w:p>
+    <w:p>
+      <w:pPr>
+        <w:pStyle w:val="af1"/>
+      </w:pPr>
+      <w:r>
+        <w:t>Интерфейс должен быть интуитивно понятным, минималистичным, с акцентом на визуальный контент (постеры). Анимации и переходы должны быть плавными.</w:t>
+      </w:r>
+    </w:p>
+    <w:p>
+      <w:pPr>
+        <w:pStyle w:val="af1"/>
+      </w:pPr>
+      <w:r>
+        <w:t xml:space="preserve">Система реализуется в виде мобильного приложения для ОС </w:t>
+      </w:r>
+      <w:proofErr w:type="spellStart"/>
+      <w:r>
+        <w:t>Android</w:t>
+      </w:r>
+      <w:proofErr w:type="spellEnd"/>
+      <w:r>
+        <w:t>.</w:t>
+      </w:r>
+    </w:p>
+    <w:p>
+      <w:pPr>
+        <w:pStyle w:val="af1"/>
+      </w:pPr>
+      <w:r>
+        <w:t>Данные о предпочтениях пользователя ("лайки") должны сохраняться в локальной базе данных на устройстве.</w:t>
+      </w:r>
+    </w:p>
+    <w:p>
+      <w:pPr>
+        <w:pStyle w:val="af1"/>
+      </w:pPr>
+    </w:p>
+    <w:p>
+      <w:pPr>
+        <w:pStyle w:val="af1"/>
         <w:numPr>
           <w:ilvl w:val="1"/>
           <w:numId w:val="4"/>
@@ -2521,6 +2711,195 @@
       <w:pPr>
         <w:pStyle w:val="af1"/>
         <w:numPr>
+          <w:ilvl w:val="0"/>
+          <w:numId w:val="8"/>
+        </w:numPr>
+      </w:pPr>
+      <w:r>
+        <w:t>Опрос пользователя.</w:t>
+      </w:r>
+    </w:p>
+    <w:p>
+      <w:pPr>
+        <w:pStyle w:val="af1"/>
+        <w:numPr>
+          <w:ilvl w:val="0"/>
+          <w:numId w:val="9"/>
+        </w:numPr>
+      </w:pPr>
+      <w:r>
+        <w:t>Запрос и обработка информации о текущем настроении пользователя.</w:t>
+      </w:r>
+    </w:p>
+    <w:p>
+      <w:pPr>
+        <w:pStyle w:val="af1"/>
+        <w:numPr>
+          <w:ilvl w:val="0"/>
+          <w:numId w:val="9"/>
+        </w:numPr>
+      </w:pPr>
+      <w:r>
+        <w:t>Запрос и обработка дополнительных предпочтений (жанр).</w:t>
+      </w:r>
+    </w:p>
+    <w:p>
+      <w:pPr>
+        <w:pStyle w:val="af1"/>
+        <w:numPr>
+          <w:ilvl w:val="0"/>
+          <w:numId w:val="8"/>
+        </w:numPr>
+      </w:pPr>
+      <w:r>
+        <w:t>Формирование и показ ленты рекомендаций.</w:t>
+      </w:r>
+    </w:p>
+    <w:p>
+      <w:pPr>
+        <w:pStyle w:val="af1"/>
+        <w:numPr>
+          <w:ilvl w:val="0"/>
+          <w:numId w:val="10"/>
+        </w:numPr>
+      </w:pPr>
+      <w:r>
+        <w:t>Фильтрация базы данных аниме по заданным параметрам.</w:t>
+      </w:r>
+    </w:p>
+    <w:p>
+      <w:pPr>
+        <w:pStyle w:val="af1"/>
+        <w:numPr>
+          <w:ilvl w:val="0"/>
+          <w:numId w:val="10"/>
+        </w:numPr>
+      </w:pPr>
+      <w:r>
+        <w:t>Последовательный показ отфильтрованных тайтлов в формате интерактивных карточек.</w:t>
+      </w:r>
+    </w:p>
+    <w:p>
+      <w:pPr>
+        <w:pStyle w:val="af1"/>
+        <w:numPr>
+          <w:ilvl w:val="0"/>
+          <w:numId w:val="8"/>
+        </w:numPr>
+      </w:pPr>
+      <w:r>
+        <w:t>Обработка пользовательских действий.</w:t>
+      </w:r>
+    </w:p>
+    <w:p>
+      <w:pPr>
+        <w:pStyle w:val="af1"/>
+        <w:numPr>
+          <w:ilvl w:val="0"/>
+          <w:numId w:val="11"/>
+        </w:numPr>
+      </w:pPr>
+      <w:r>
+        <w:t xml:space="preserve">Фиксация реакции пользователя на рекомендацию (лайк/дизлайк) через механику </w:t>
+      </w:r>
+      <w:proofErr w:type="spellStart"/>
+      <w:r>
+        <w:t>свайпа</w:t>
+      </w:r>
+      <w:proofErr w:type="spellEnd"/>
+      <w:r>
+        <w:t>.</w:t>
+      </w:r>
+    </w:p>
+    <w:p>
+      <w:pPr>
+        <w:pStyle w:val="af1"/>
+        <w:numPr>
+          <w:ilvl w:val="0"/>
+          <w:numId w:val="11"/>
+        </w:numPr>
+      </w:pPr>
+      <w:r>
+        <w:t>Обновление ленты рекомендаций на основе действия пользователя.</w:t>
+      </w:r>
+    </w:p>
+    <w:p>
+      <w:pPr>
+        <w:pStyle w:val="af1"/>
+      </w:pPr>
+      <w:r>
+        <w:lastRenderedPageBreak/>
+        <w:t>4.</w:t>
+      </w:r>
+      <w:r>
+        <w:t xml:space="preserve"> Управление списком понравившихся тайтлов.</w:t>
+      </w:r>
+    </w:p>
+    <w:p>
+      <w:pPr>
+        <w:pStyle w:val="af1"/>
+        <w:numPr>
+          <w:ilvl w:val="0"/>
+          <w:numId w:val="12"/>
+        </w:numPr>
+      </w:pPr>
+      <w:r>
+        <w:t>Сохранение и отображение списка "</w:t>
+      </w:r>
+      <w:proofErr w:type="spellStart"/>
+      <w:r>
+        <w:t>лайкнутых</w:t>
+      </w:r>
+      <w:proofErr w:type="spellEnd"/>
+      <w:r>
+        <w:t>" аниме.</w:t>
+      </w:r>
+    </w:p>
+    <w:p>
+      <w:pPr>
+        <w:pStyle w:val="af1"/>
+        <w:numPr>
+          <w:ilvl w:val="0"/>
+          <w:numId w:val="12"/>
+        </w:numPr>
+      </w:pPr>
+      <w:r>
+        <w:t>Предоставление возможности просмотра детальной информации и удаления тайтлов из списка.</w:t>
+      </w:r>
+    </w:p>
+    <w:p>
+      <w:pPr>
+        <w:pStyle w:val="af1"/>
+      </w:pPr>
+      <w:r>
+        <w:t>5.</w:t>
+      </w:r>
+      <w:r>
+        <w:t xml:space="preserve"> Сброс текущей сессии.</w:t>
+      </w:r>
+    </w:p>
+    <w:p>
+      <w:pPr>
+        <w:pStyle w:val="af1"/>
+        <w:numPr>
+          <w:ilvl w:val="0"/>
+          <w:numId w:val="13"/>
+        </w:numPr>
+      </w:pPr>
+      <w:r>
+        <w:t>Предоставление пользователю возможности вернуться к началу и сформировать новую подборку с другими параметрами.</w:t>
+      </w:r>
+    </w:p>
+    <w:p>
+      <w:pPr>
+        <w:pStyle w:val="af1"/>
+        <w:ind w:firstLine="0"/>
+      </w:pPr>
+    </w:p>
+    <w:p>
+      <w:pPr>
+        <w:pStyle w:val="af1"/>
+        <w:numPr>
           <w:ilvl w:val="1"/>
           <w:numId w:val="4"/>
         </w:numPr>
@@ -2531,6 +2910,180 @@
         <w:t>Требования к видам обеспечения</w:t>
       </w:r>
       <w:bookmarkEnd w:id="8"/>
+    </w:p>
+    <w:p>
+      <w:pPr>
+        <w:pStyle w:val="af1"/>
+        <w:numPr>
+          <w:ilvl w:val="0"/>
+          <w:numId w:val="14"/>
+        </w:numPr>
+      </w:pPr>
+      <w:r>
+        <w:t>Техническое обеспечение:</w:t>
+      </w:r>
+    </w:p>
+    <w:p>
+      <w:pPr>
+        <w:pStyle w:val="af1"/>
+        <w:numPr>
+          <w:ilvl w:val="0"/>
+          <w:numId w:val="13"/>
+        </w:numPr>
+      </w:pPr>
+      <w:r>
+        <w:t xml:space="preserve">Клиентская часть: Мобильное устройство под управлением ОС </w:t>
+      </w:r>
+      <w:proofErr w:type="spellStart"/>
+      <w:r>
+        <w:t>Android</w:t>
+      </w:r>
+      <w:proofErr w:type="spellEnd"/>
+      <w:r>
+        <w:t xml:space="preserve"> версии 7.0 (API 24) и выше.</w:t>
+      </w:r>
+    </w:p>
+    <w:p>
+      <w:pPr>
+        <w:pStyle w:val="af1"/>
+        <w:numPr>
+          <w:ilvl w:val="0"/>
+          <w:numId w:val="14"/>
+        </w:numPr>
+      </w:pPr>
+      <w:r>
+        <w:t>Программное обеспечение:</w:t>
+      </w:r>
+    </w:p>
+    <w:p>
+      <w:pPr>
+        <w:pStyle w:val="af1"/>
+        <w:numPr>
+          <w:ilvl w:val="0"/>
+          <w:numId w:val="13"/>
+        </w:numPr>
+      </w:pPr>
+      <w:r>
+        <w:t xml:space="preserve">Клиентская часть: Язык программирования </w:t>
+      </w:r>
+      <w:proofErr w:type="spellStart"/>
+      <w:r>
+        <w:t>Kotlin</w:t>
+      </w:r>
+      <w:proofErr w:type="spellEnd"/>
+      <w:r>
+        <w:t xml:space="preserve">. Среда разработки </w:t>
+      </w:r>
+      <w:proofErr w:type="spellStart"/>
+      <w:r>
+        <w:t>Android</w:t>
+      </w:r>
+      <w:proofErr w:type="spellEnd"/>
+      <w:r>
+        <w:t xml:space="preserve"> Studio. Библиотеки: </w:t>
+      </w:r>
+      <w:proofErr w:type="spellStart"/>
+      <w:r>
+        <w:t>Android</w:t>
+      </w:r>
+      <w:proofErr w:type="spellEnd"/>
+      <w:r>
+        <w:t xml:space="preserve"> </w:t>
+      </w:r>
+      <w:proofErr w:type="spellStart"/>
+      <w:r>
+        <w:t>Jetpack</w:t>
+      </w:r>
+      <w:proofErr w:type="spellEnd"/>
+      <w:r>
+        <w:t xml:space="preserve"> </w:t>
+      </w:r>
+    </w:p>
+    <w:p>
+      <w:pPr>
+        <w:pStyle w:val="af1"/>
+        <w:numPr>
+          <w:ilvl w:val="0"/>
+          <w:numId w:val="14"/>
+        </w:numPr>
+      </w:pPr>
+      <w:r>
+        <w:t>Информационное обеспечение:</w:t>
+      </w:r>
+    </w:p>
+    <w:p>
+      <w:pPr>
+        <w:pStyle w:val="af1"/>
+        <w:numPr>
+          <w:ilvl w:val="0"/>
+          <w:numId w:val="13"/>
+        </w:numPr>
+      </w:pPr>
+      <w:r>
+        <w:t>Входная информация: параметры выбора, вводимые пользователем (настроение, жанр).</w:t>
+      </w:r>
+    </w:p>
+    <w:p>
+      <w:pPr>
+        <w:pStyle w:val="af1"/>
+        <w:numPr>
+          <w:ilvl w:val="0"/>
+          <w:numId w:val="13"/>
+        </w:numPr>
+      </w:pPr>
+      <w:r>
+        <w:t>Выходная информация: лента рекомендаций, список понравившихся аниме.</w:t>
+      </w:r>
+    </w:p>
+    <w:p>
+      <w:pPr>
+        <w:pStyle w:val="af1"/>
+        <w:numPr>
+          <w:ilvl w:val="0"/>
+          <w:numId w:val="14"/>
+        </w:numPr>
+      </w:pPr>
+      <w:r>
+        <w:t xml:space="preserve">Локальная база данных: </w:t>
+      </w:r>
+    </w:p>
+    <w:p>
+      <w:pPr>
+        <w:pStyle w:val="af1"/>
+        <w:numPr>
+          <w:ilvl w:val="0"/>
+          <w:numId w:val="15"/>
+        </w:numPr>
+      </w:pPr>
+      <w:r>
+        <w:t>С</w:t>
+      </w:r>
+      <w:r>
+        <w:t>труктурированный набор данных об аниме (название, описание, жанр, настроение, ссылка на постер, ссылка на внешний ресурс).</w:t>
+      </w:r>
+    </w:p>
+    <w:p>
+      <w:pPr>
+        <w:pStyle w:val="af1"/>
+      </w:pPr>
+      <w:r>
+        <w:t xml:space="preserve">5. </w:t>
+      </w:r>
+      <w:r>
+        <w:t xml:space="preserve">Лингвистическое обеспечение: </w:t>
+      </w:r>
+    </w:p>
+    <w:p>
+      <w:pPr>
+        <w:pStyle w:val="af1"/>
+        <w:numPr>
+          <w:ilvl w:val="0"/>
+          <w:numId w:val="15"/>
+        </w:numPr>
+      </w:pPr>
+      <w:r>
+        <w:t>Интерфейс пользователя на русском языке.</w:t>
+      </w:r>
     </w:p>
     <w:p>
       <w:pPr>
@@ -2545,12 +3098,125 @@
           <w:numId w:val="4"/>
         </w:numPr>
         <w:outlineLvl w:val="0"/>
+        <w:rPr>
+          <w:b/>
+          <w:bCs/>
+        </w:rPr>
       </w:pPr>
       <w:bookmarkStart w:id="9" w:name="_Toc189930219"/>
       <w:r>
+        <w:rPr>
+          <w:b/>
+          <w:bCs/>
+        </w:rPr>
         <w:t>Состав и содержание работ по созданию системы</w:t>
       </w:r>
       <w:bookmarkEnd w:id="9"/>
+    </w:p>
+    <w:p>
+      <w:pPr>
+        <w:pStyle w:val="af1"/>
+      </w:pPr>
+      <w:r>
+        <w:t>Работы по созданию системы включают следующие этапы:</w:t>
+      </w:r>
+    </w:p>
+    <w:p>
+      <w:pPr>
+        <w:pStyle w:val="af1"/>
+        <w:numPr>
+          <w:ilvl w:val="0"/>
+          <w:numId w:val="23"/>
+        </w:numPr>
+      </w:pPr>
+      <w:r>
+        <w:t>Постановка целей и задач, разработка ТЗ.</w:t>
+      </w:r>
+    </w:p>
+    <w:p>
+      <w:pPr>
+        <w:pStyle w:val="af1"/>
+        <w:numPr>
+          <w:ilvl w:val="0"/>
+          <w:numId w:val="23"/>
+        </w:numPr>
+      </w:pPr>
+      <w:r>
+        <w:t>Разработка макета пользовательского интерфейса.</w:t>
+      </w:r>
+    </w:p>
+    <w:p>
+      <w:pPr>
+        <w:pStyle w:val="af1"/>
+        <w:numPr>
+          <w:ilvl w:val="0"/>
+          <w:numId w:val="23"/>
+        </w:numPr>
+      </w:pPr>
+      <w:r>
+        <w:lastRenderedPageBreak/>
+        <w:t>Разработка серверной части (реализация локальной базы данных и логики фильтрации).</w:t>
+      </w:r>
+    </w:p>
+    <w:p>
+      <w:pPr>
+        <w:pStyle w:val="af1"/>
+        <w:numPr>
+          <w:ilvl w:val="0"/>
+          <w:numId w:val="23"/>
+        </w:numPr>
+      </w:pPr>
+      <w:r>
+        <w:t>Тестирование серверной части.</w:t>
+      </w:r>
+    </w:p>
+    <w:p>
+      <w:pPr>
+        <w:pStyle w:val="af1"/>
+        <w:numPr>
+          <w:ilvl w:val="0"/>
+          <w:numId w:val="23"/>
+        </w:numPr>
+      </w:pPr>
+      <w:r>
+        <w:t>Разработка клиентской части (мобильного приложения).</w:t>
+      </w:r>
+    </w:p>
+    <w:p>
+      <w:pPr>
+        <w:pStyle w:val="af1"/>
+        <w:numPr>
+          <w:ilvl w:val="0"/>
+          <w:numId w:val="23"/>
+        </w:numPr>
+      </w:pPr>
+      <w:r>
+        <w:t>Тестирование мобильного приложения.</w:t>
+      </w:r>
+    </w:p>
+    <w:p>
+      <w:pPr>
+        <w:pStyle w:val="af1"/>
+        <w:numPr>
+          <w:ilvl w:val="0"/>
+          <w:numId w:val="23"/>
+        </w:numPr>
+      </w:pPr>
+      <w:r>
+        <w:t>Подготовка отчетной документации и презентации.</w:t>
+      </w:r>
+    </w:p>
+    <w:p>
+      <w:pPr>
+        <w:pStyle w:val="af1"/>
+        <w:numPr>
+          <w:ilvl w:val="0"/>
+          <w:numId w:val="23"/>
+        </w:numPr>
+      </w:pPr>
+      <w:r>
+        <w:t>Защита проекта.</w:t>
+      </w:r>
     </w:p>
     <w:p>
       <w:pPr>
@@ -2565,12 +3231,44 @@
           <w:numId w:val="4"/>
         </w:numPr>
         <w:outlineLvl w:val="0"/>
+        <w:rPr>
+          <w:b/>
+          <w:bCs/>
+        </w:rPr>
       </w:pPr>
       <w:bookmarkStart w:id="10" w:name="_Toc189930220"/>
       <w:r>
+        <w:rPr>
+          <w:b/>
+          <w:bCs/>
+        </w:rPr>
         <w:t>Порядок контроля и приёмки системы</w:t>
       </w:r>
       <w:bookmarkEnd w:id="10"/>
+    </w:p>
+    <w:p>
+      <w:pPr>
+        <w:pStyle w:val="af1"/>
+      </w:pPr>
+      <w:r>
+        <w:t>Приемка системы осуществляется по результатам демонстрации работоспособного приложения.</w:t>
+      </w:r>
+    </w:p>
+    <w:p>
+      <w:pPr>
+        <w:pStyle w:val="af1"/>
+      </w:pPr>
+      <w:r>
+        <w:t>Контроль осуществляется на каждом этапе разработки в соответствии с календарным планом.</w:t>
+      </w:r>
+    </w:p>
+    <w:p>
+      <w:pPr>
+        <w:pStyle w:val="af1"/>
+      </w:pPr>
+      <w:r>
+        <w:t>Демонстрация должна включать: работу всех описанных функций, презентацию этапов разработки, предъявление тестовой документации.</w:t>
+      </w:r>
     </w:p>
     <w:p>
       <w:pPr>
@@ -2585,12 +3283,42 @@
           <w:numId w:val="4"/>
         </w:numPr>
         <w:outlineLvl w:val="0"/>
+        <w:rPr>
+          <w:b/>
+          <w:bCs/>
+        </w:rPr>
       </w:pPr>
       <w:bookmarkStart w:id="11" w:name="_Toc189930221"/>
       <w:r>
-        <w:t>Требования к составу и содержанию работ по подготовке объекта автоматизации к вводу системы в действие</w:t>
+        <w:rPr>
+          <w:b/>
+          <w:bCs/>
+        </w:rPr>
+        <w:t xml:space="preserve">Требования к составу и содержанию </w:t>
+      </w:r>
+      <w:r>
+        <w:rPr>
+          <w:b/>
+          <w:bCs/>
+        </w:rPr>
+        <w:t>подготовки</w:t>
+      </w:r>
+      <w:r>
+        <w:rPr>
+          <w:b/>
+          <w:bCs/>
+        </w:rPr>
+        <w:t xml:space="preserve"> объекта автоматизации к вводу системы в действие</w:t>
       </w:r>
       <w:bookmarkEnd w:id="11"/>
+    </w:p>
+    <w:p>
+      <w:pPr>
+        <w:pStyle w:val="af1"/>
+      </w:pPr>
+      <w:r>
+        <w:t>Объектом автоматизации является персональное мобильное устройство пользователя. Подготовка заключается в установке готового APK-файла приложения на устройство.</w:t>
+      </w:r>
     </w:p>
     <w:p>
       <w:pPr>
@@ -2605,12 +3333,76 @@
           <w:numId w:val="4"/>
         </w:numPr>
         <w:outlineLvl w:val="0"/>
+        <w:rPr>
+          <w:b/>
+          <w:bCs/>
+        </w:rPr>
       </w:pPr>
       <w:bookmarkStart w:id="12" w:name="_Toc189930222"/>
       <w:r>
+        <w:rPr>
+          <w:b/>
+          <w:bCs/>
+        </w:rPr>
         <w:t>Требования к документированию</w:t>
       </w:r>
       <w:bookmarkEnd w:id="12"/>
+    </w:p>
+    <w:p>
+      <w:pPr>
+        <w:pStyle w:val="af1"/>
+      </w:pPr>
+      <w:r>
+        <w:t>В процессе разработки должны быть подготовлены следующие документы:</w:t>
+      </w:r>
+    </w:p>
+    <w:p>
+      <w:pPr>
+        <w:pStyle w:val="af1"/>
+        <w:numPr>
+          <w:ilvl w:val="0"/>
+          <w:numId w:val="17"/>
+        </w:numPr>
+      </w:pPr>
+      <w:r>
+        <w:t>Техническое задание.</w:t>
+      </w:r>
+    </w:p>
+    <w:p>
+      <w:pPr>
+        <w:pStyle w:val="af1"/>
+        <w:numPr>
+          <w:ilvl w:val="0"/>
+          <w:numId w:val="17"/>
+        </w:numPr>
+      </w:pPr>
+      <w:r>
+        <w:t>Тест-план и тест-кейсы для серверной и клиентской части.</w:t>
+      </w:r>
+    </w:p>
+    <w:p>
+      <w:pPr>
+        <w:pStyle w:val="af1"/>
+        <w:numPr>
+          <w:ilvl w:val="0"/>
+          <w:numId w:val="17"/>
+        </w:numPr>
+      </w:pPr>
+      <w:r>
+        <w:t>Презентация проекта.</w:t>
+      </w:r>
+    </w:p>
+    <w:p>
+      <w:pPr>
+        <w:pStyle w:val="af1"/>
+        <w:numPr>
+          <w:ilvl w:val="0"/>
+          <w:numId w:val="17"/>
+        </w:numPr>
+      </w:pPr>
+      <w:r>
+        <w:t>Исходный код проекта в системе контроля версий.</w:t>
+      </w:r>
     </w:p>
     <w:p>
       <w:pPr>
@@ -2625,12 +3417,151 @@
           <w:numId w:val="4"/>
         </w:numPr>
         <w:outlineLvl w:val="0"/>
+        <w:rPr>
+          <w:b/>
+          <w:bCs/>
+        </w:rPr>
       </w:pPr>
       <w:bookmarkStart w:id="13" w:name="_Toc189930223"/>
       <w:r>
+        <w:rPr>
+          <w:b/>
+          <w:bCs/>
+        </w:rPr>
+        <w:lastRenderedPageBreak/>
         <w:t>Источники разработки</w:t>
       </w:r>
       <w:bookmarkEnd w:id="13"/>
+    </w:p>
+    <w:p>
+      <w:pPr>
+        <w:pStyle w:val="af1"/>
+      </w:pPr>
+      <w:r>
+        <w:t>1.</w:t>
+      </w:r>
+      <w:r>
+        <w:t xml:space="preserve"> Программное обеспечение и технологии:</w:t>
+      </w:r>
+    </w:p>
+    <w:p>
+      <w:pPr>
+        <w:pStyle w:val="af1"/>
+        <w:numPr>
+          <w:ilvl w:val="0"/>
+          <w:numId w:val="15"/>
+        </w:numPr>
+      </w:pPr>
+      <w:r>
+        <w:t>Язык программирования: </w:t>
+      </w:r>
+      <w:proofErr w:type="spellStart"/>
+      <w:r>
+        <w:t>Kotlin</w:t>
+      </w:r>
+      <w:proofErr w:type="spellEnd"/>
+      <w:r>
+        <w:t>.</w:t>
+      </w:r>
+    </w:p>
+    <w:p>
+      <w:pPr>
+        <w:pStyle w:val="af1"/>
+        <w:numPr>
+          <w:ilvl w:val="0"/>
+          <w:numId w:val="15"/>
+        </w:numPr>
+      </w:pPr>
+      <w:r>
+        <w:t>Среда разработки: </w:t>
+      </w:r>
+      <w:proofErr w:type="spellStart"/>
+      <w:r>
+        <w:t>Android</w:t>
+      </w:r>
+      <w:proofErr w:type="spellEnd"/>
+      <w:r>
+        <w:t xml:space="preserve"> Studio.</w:t>
+      </w:r>
+    </w:p>
+    <w:p>
+      <w:pPr>
+        <w:pStyle w:val="af1"/>
+        <w:numPr>
+          <w:ilvl w:val="0"/>
+          <w:numId w:val="15"/>
+        </w:numPr>
+      </w:pPr>
+      <w:r>
+        <w:t>Система управления версиями: </w:t>
+      </w:r>
+      <w:proofErr w:type="spellStart"/>
+      <w:r>
+        <w:t>Git</w:t>
+      </w:r>
+      <w:proofErr w:type="spellEnd"/>
+    </w:p>
+    <w:p>
+      <w:pPr>
+        <w:pStyle w:val="af1"/>
+        <w:numPr>
+          <w:ilvl w:val="0"/>
+          <w:numId w:val="15"/>
+        </w:numPr>
+      </w:pPr>
+      <w:r>
+        <w:t xml:space="preserve">Архитектурные компоненты: MVVM, </w:t>
+      </w:r>
+      <w:proofErr w:type="spellStart"/>
+      <w:r>
+        <w:t>ViewModel</w:t>
+      </w:r>
+      <w:proofErr w:type="spellEnd"/>
+      <w:r>
+        <w:t>.</w:t>
+      </w:r>
+    </w:p>
+    <w:p>
+      <w:pPr>
+        <w:pStyle w:val="af1"/>
+        <w:numPr>
+          <w:ilvl w:val="0"/>
+          <w:numId w:val="6"/>
+        </w:numPr>
+        <w:ind w:left="993"/>
+      </w:pPr>
+      <w:r>
+        <w:t>Внешние ресурсы и данные:</w:t>
+      </w:r>
+    </w:p>
+    <w:p>
+      <w:pPr>
+        <w:pStyle w:val="af1"/>
+        <w:numPr>
+          <w:ilvl w:val="0"/>
+          <w:numId w:val="22"/>
+        </w:numPr>
+        <w:ind w:left="1418"/>
+      </w:pPr>
+      <w:r>
+        <w:t>Для наполнения первоначальной базы данных приложения планируется использовать открытые API (</w:t>
+      </w:r>
+      <w:proofErr w:type="spellStart"/>
+      <w:r>
+        <w:t>Shikimori</w:t>
+      </w:r>
+      <w:proofErr w:type="spellEnd"/>
+      <w:r>
+        <w:t xml:space="preserve"> API, </w:t>
+      </w:r>
+      <w:proofErr w:type="spellStart"/>
+      <w:r>
+        <w:t>Jikan</w:t>
+      </w:r>
+      <w:proofErr w:type="spellEnd"/>
+      <w:r>
+        <w:t xml:space="preserve"> API) или сформировать локальную базу на основе общедоступной информации о популярных аниме-тайтлах.</w:t>
+      </w:r>
     </w:p>
     <w:p/>
     <w:sectPr>
@@ -2644,8 +3575,499 @@
 </file>
 
 <file path=word/numbering.xml><?xml version="1.0" encoding="utf-8"?>
-<w:numbering xmlns:wpc="http://schemas.microsoft.com/office/word/2010/wordprocessingCanvas" xmlns:cx="http://schemas.microsoft.com/office/drawing/2014/chartex" xmlns:cx1="http://schemas.microsoft.com/office/drawing/2015/9/8/chartex" xmlns:cx2="http://schemas.microsoft.com/office/drawing/2015/10/21/chartex" xmlns:cx3="http://schemas.microsoft.com/office/drawing/2016/5/9/chartex" xmlns:cx4="http://schemas.microsoft.com/office/drawing/2016/5/10/chartex" xmlns:cx5="http://schemas.microsoft.com/office/drawing/2016/5/11/chartex" xmlns:cx6="http://schemas.microsoft.com/office/drawing/2016/5/12/chartex" xmlns:cx7="http://schemas.microsoft.com/office/drawing/2016/5/13/chartex" xmlns:cx8="http://schemas.microsoft.com/office/drawing/2016/5/14/chartex" xmlns:mc="http://schemas.openxmlformats.org/markup-compatibility/2006" xmlns:aink="http://schemas.microsoft.com/office/drawing/2016/ink" xmlns:am3d="http://schemas.microsoft.com/office/drawing/2017/model3d" xmlns:o="urn:schemas-microsoft-com:office:office" xmlns:oel="http://schemas.microsoft.com/office/2019/extlst" xmlns:r="http://schemas.openxmlformats.org/officeDocument/2006/relationships" xmlns:m="http://schemas.openxmlformats.org/officeDocument/2006/math" xmlns:v="urn:schemas-microsoft-com:vml" xmlns:wp14="http://schemas.microsoft.com/office/word/2010/wordprocessingDrawing" xmlns:wp="http://schemas.openxmlformats.org/drawingml/2006/wordprocessingDrawing" xmlns:w10="urn:schemas-microsoft-com:office:word" xmlns:w="http://schemas.openxmlformats.org/wordprocessingml/2006/main" xmlns:w14="http://schemas.microsoft.com/office/word/2010/wordml" xmlns:w15="http://schemas.microsoft.com/office/word/2012/wordml" xmlns:w16cex="http://schemas.microsoft.com/office/word/2018/wordml/cex" xmlns:w16cid="http://schemas.microsoft.com/office/word/2016/wordml/cid" xmlns:w16="http://schemas.microsoft.com/office/word/2018/wordml" xmlns:w16sdtdh="http://schemas.microsoft.com/office/word/2020/wordml/sdtdatahash" xmlns:w16se="http://schemas.microsoft.com/office/word/2015/wordml/symex" xmlns:wpg="http://schemas.microsoft.com/office/word/2010/wordprocessingGroup" xmlns:wpi="http://schemas.microsoft.com/office/word/2010/wordprocessingInk" xmlns:wne="http://schemas.microsoft.com/office/word/2006/wordml" xmlns:wps="http://schemas.microsoft.com/office/word/2010/wordprocessingShape" mc:Ignorable="w14 w15 w16se w16cid w16 w16cex w16sdtdh wp14">
+<w:numbering xmlns:wpc="http://schemas.microsoft.com/office/word/2010/wordprocessingCanvas" xmlns:cx="http://schemas.microsoft.com/office/drawing/2014/chartex" xmlns:cx1="http://schemas.microsoft.com/office/drawing/2015/9/8/chartex" xmlns:cx2="http://schemas.microsoft.com/office/drawing/2015/10/21/chartex" xmlns:cx3="http://schemas.microsoft.com/office/drawing/2016/5/9/chartex" xmlns:cx4="http://schemas.microsoft.com/office/drawing/2016/5/10/chartex" xmlns:cx5="http://schemas.microsoft.com/office/drawing/2016/5/11/chartex" xmlns:cx6="http://schemas.microsoft.com/office/drawing/2016/5/12/chartex" xmlns:cx7="http://schemas.microsoft.com/office/drawing/2016/5/13/chartex" xmlns:cx8="http://schemas.microsoft.com/office/drawing/2016/5/14/chartex" xmlns:mc="http://schemas.openxmlformats.org/markup-compatibility/2006" xmlns:aink="http://schemas.microsoft.com/office/drawing/2016/ink" xmlns:am3d="http://schemas.microsoft.com/office/drawing/2017/model3d" xmlns:o="urn:schemas-microsoft-com:office:office" xmlns:oel="http://schemas.microsoft.com/office/2019/extlst" xmlns:r="http://schemas.openxmlformats.org/officeDocument/2006/relationships" xmlns:m="http://schemas.openxmlformats.org/officeDocument/2006/math" xmlns:v="urn:schemas-microsoft-com:vml" xmlns:wp14="http://schemas.microsoft.com/office/word/2010/wordprocessingDrawing" xmlns:wp="http://schemas.openxmlformats.org/drawingml/2006/wordprocessingDrawing" xmlns:w10="urn:schemas-microsoft-com:office:word" xmlns:w="http://schemas.openxmlformats.org/wordprocessingml/2006/main" xmlns:w14="http://schemas.microsoft.com/office/word/2010/wordml" xmlns:w15="http://schemas.microsoft.com/office/word/2012/wordml" xmlns:w16cex="http://schemas.microsoft.com/office/word/2018/wordml/cex" xmlns:w16cid="http://schemas.microsoft.com/office/word/2016/wordml/cid" xmlns:w16="http://schemas.microsoft.com/office/word/2018/wordml" xmlns:w16du="http://schemas.microsoft.com/office/word/2023/wordml/word16du" xmlns:w16sdtdh="http://schemas.microsoft.com/office/word/2020/wordml/sdtdatahash" xmlns:w16sdtfl="http://schemas.microsoft.com/office/word/2024/wordml/sdtformatlock" xmlns:w16se="http://schemas.microsoft.com/office/word/2015/wordml/symex" xmlns:wpg="http://schemas.microsoft.com/office/word/2010/wordprocessingGroup" xmlns:wpi="http://schemas.microsoft.com/office/word/2010/wordprocessingInk" xmlns:wne="http://schemas.microsoft.com/office/word/2006/wordml" xmlns:wps="http://schemas.microsoft.com/office/word/2010/wordprocessingShape" mc:Ignorable="w14 w15 w16se w16cid w16 w16cex w16sdtdh w16sdtfl w16du wp14">
   <w:abstractNum w:abstractNumId="0" w15:restartNumberingAfterBreak="0">
+    <w:nsid w:val="02B637F7"/>
+    <w:multiLevelType w:val="multilevel"/>
+    <w:tmpl w:val="A33CB33A"/>
+    <w:lvl w:ilvl="0">
+      <w:start w:val="1"/>
+      <w:numFmt w:val="bullet"/>
+      <w:lvlText w:val=""/>
+      <w:lvlJc w:val="left"/>
+      <w:pPr>
+        <w:tabs>
+          <w:tab w:val="num" w:pos="1429"/>
+        </w:tabs>
+        <w:ind w:left="1429" w:hanging="360"/>
+      </w:pPr>
+      <w:rPr>
+        <w:rFonts w:ascii="Symbol" w:hAnsi="Symbol" w:hint="default"/>
+      </w:rPr>
+    </w:lvl>
+    <w:lvl w:ilvl="1" w:tentative="1">
+      <w:start w:val="1"/>
+      <w:numFmt w:val="decimal"/>
+      <w:lvlText w:val="%2."/>
+      <w:lvlJc w:val="left"/>
+      <w:pPr>
+        <w:tabs>
+          <w:tab w:val="num" w:pos="2149"/>
+        </w:tabs>
+        <w:ind w:left="2149" w:hanging="360"/>
+      </w:pPr>
+    </w:lvl>
+    <w:lvl w:ilvl="2" w:tentative="1">
+      <w:start w:val="1"/>
+      <w:numFmt w:val="decimal"/>
+      <w:lvlText w:val="%3."/>
+      <w:lvlJc w:val="left"/>
+      <w:pPr>
+        <w:tabs>
+          <w:tab w:val="num" w:pos="2869"/>
+        </w:tabs>
+        <w:ind w:left="2869" w:hanging="360"/>
+      </w:pPr>
+    </w:lvl>
+    <w:lvl w:ilvl="3" w:tentative="1">
+      <w:start w:val="1"/>
+      <w:numFmt w:val="decimal"/>
+      <w:lvlText w:val="%4."/>
+      <w:lvlJc w:val="left"/>
+      <w:pPr>
+        <w:tabs>
+          <w:tab w:val="num" w:pos="3589"/>
+        </w:tabs>
+        <w:ind w:left="3589" w:hanging="360"/>
+      </w:pPr>
+    </w:lvl>
+    <w:lvl w:ilvl="4" w:tentative="1">
+      <w:start w:val="1"/>
+      <w:numFmt w:val="decimal"/>
+      <w:lvlText w:val="%5."/>
+      <w:lvlJc w:val="left"/>
+      <w:pPr>
+        <w:tabs>
+          <w:tab w:val="num" w:pos="4309"/>
+        </w:tabs>
+        <w:ind w:left="4309" w:hanging="360"/>
+      </w:pPr>
+    </w:lvl>
+    <w:lvl w:ilvl="5" w:tentative="1">
+      <w:start w:val="1"/>
+      <w:numFmt w:val="decimal"/>
+      <w:lvlText w:val="%6."/>
+      <w:lvlJc w:val="left"/>
+      <w:pPr>
+        <w:tabs>
+          <w:tab w:val="num" w:pos="5029"/>
+        </w:tabs>
+        <w:ind w:left="5029" w:hanging="360"/>
+      </w:pPr>
+    </w:lvl>
+    <w:lvl w:ilvl="6" w:tentative="1">
+      <w:start w:val="1"/>
+      <w:numFmt w:val="decimal"/>
+      <w:lvlText w:val="%7."/>
+      <w:lvlJc w:val="left"/>
+      <w:pPr>
+        <w:tabs>
+          <w:tab w:val="num" w:pos="5749"/>
+        </w:tabs>
+        <w:ind w:left="5749" w:hanging="360"/>
+      </w:pPr>
+    </w:lvl>
+    <w:lvl w:ilvl="7" w:tentative="1">
+      <w:start w:val="1"/>
+      <w:numFmt w:val="decimal"/>
+      <w:lvlText w:val="%8."/>
+      <w:lvlJc w:val="left"/>
+      <w:pPr>
+        <w:tabs>
+          <w:tab w:val="num" w:pos="6469"/>
+        </w:tabs>
+        <w:ind w:left="6469" w:hanging="360"/>
+      </w:pPr>
+    </w:lvl>
+    <w:lvl w:ilvl="8" w:tentative="1">
+      <w:start w:val="1"/>
+      <w:numFmt w:val="decimal"/>
+      <w:lvlText w:val="%9."/>
+      <w:lvlJc w:val="left"/>
+      <w:pPr>
+        <w:tabs>
+          <w:tab w:val="num" w:pos="7189"/>
+        </w:tabs>
+        <w:ind w:left="7189" w:hanging="360"/>
+      </w:pPr>
+    </w:lvl>
+  </w:abstractNum>
+  <w:abstractNum w:abstractNumId="1" w15:restartNumberingAfterBreak="0">
+    <w:nsid w:val="06051235"/>
+    <w:multiLevelType w:val="hybridMultilevel"/>
+    <w:tmpl w:val="70AC0AB6"/>
+    <w:lvl w:ilvl="0" w:tplc="04190001">
+      <w:start w:val="1"/>
+      <w:numFmt w:val="bullet"/>
+      <w:lvlText w:val=""/>
+      <w:lvlJc w:val="left"/>
+      <w:pPr>
+        <w:ind w:left="1429" w:hanging="360"/>
+      </w:pPr>
+      <w:rPr>
+        <w:rFonts w:ascii="Symbol" w:hAnsi="Symbol" w:hint="default"/>
+      </w:rPr>
+    </w:lvl>
+    <w:lvl w:ilvl="1" w:tplc="04190003" w:tentative="1">
+      <w:start w:val="1"/>
+      <w:numFmt w:val="bullet"/>
+      <w:lvlText w:val="o"/>
+      <w:lvlJc w:val="left"/>
+      <w:pPr>
+        <w:ind w:left="2149" w:hanging="360"/>
+      </w:pPr>
+      <w:rPr>
+        <w:rFonts w:ascii="Courier New" w:hAnsi="Courier New" w:cs="Courier New" w:hint="default"/>
+      </w:rPr>
+    </w:lvl>
+    <w:lvl w:ilvl="2" w:tplc="04190005" w:tentative="1">
+      <w:start w:val="1"/>
+      <w:numFmt w:val="bullet"/>
+      <w:lvlText w:val=""/>
+      <w:lvlJc w:val="left"/>
+      <w:pPr>
+        <w:ind w:left="2869" w:hanging="360"/>
+      </w:pPr>
+      <w:rPr>
+        <w:rFonts w:ascii="Wingdings" w:hAnsi="Wingdings" w:hint="default"/>
+      </w:rPr>
+    </w:lvl>
+    <w:lvl w:ilvl="3" w:tplc="04190001" w:tentative="1">
+      <w:start w:val="1"/>
+      <w:numFmt w:val="bullet"/>
+      <w:lvlText w:val=""/>
+      <w:lvlJc w:val="left"/>
+      <w:pPr>
+        <w:ind w:left="3589" w:hanging="360"/>
+      </w:pPr>
+      <w:rPr>
+        <w:rFonts w:ascii="Symbol" w:hAnsi="Symbol" w:hint="default"/>
+      </w:rPr>
+    </w:lvl>
+    <w:lvl w:ilvl="4" w:tplc="04190003" w:tentative="1">
+      <w:start w:val="1"/>
+      <w:numFmt w:val="bullet"/>
+      <w:lvlText w:val="o"/>
+      <w:lvlJc w:val="left"/>
+      <w:pPr>
+        <w:ind w:left="4309" w:hanging="360"/>
+      </w:pPr>
+      <w:rPr>
+        <w:rFonts w:ascii="Courier New" w:hAnsi="Courier New" w:cs="Courier New" w:hint="default"/>
+      </w:rPr>
+    </w:lvl>
+    <w:lvl w:ilvl="5" w:tplc="04190005" w:tentative="1">
+      <w:start w:val="1"/>
+      <w:numFmt w:val="bullet"/>
+      <w:lvlText w:val=""/>
+      <w:lvlJc w:val="left"/>
+      <w:pPr>
+        <w:ind w:left="5029" w:hanging="360"/>
+      </w:pPr>
+      <w:rPr>
+        <w:rFonts w:ascii="Wingdings" w:hAnsi="Wingdings" w:hint="default"/>
+      </w:rPr>
+    </w:lvl>
+    <w:lvl w:ilvl="6" w:tplc="04190001" w:tentative="1">
+      <w:start w:val="1"/>
+      <w:numFmt w:val="bullet"/>
+      <w:lvlText w:val=""/>
+      <w:lvlJc w:val="left"/>
+      <w:pPr>
+        <w:ind w:left="5749" w:hanging="360"/>
+      </w:pPr>
+      <w:rPr>
+        <w:rFonts w:ascii="Symbol" w:hAnsi="Symbol" w:hint="default"/>
+      </w:rPr>
+    </w:lvl>
+    <w:lvl w:ilvl="7" w:tplc="04190003" w:tentative="1">
+      <w:start w:val="1"/>
+      <w:numFmt w:val="bullet"/>
+      <w:lvlText w:val="o"/>
+      <w:lvlJc w:val="left"/>
+      <w:pPr>
+        <w:ind w:left="6469" w:hanging="360"/>
+      </w:pPr>
+      <w:rPr>
+        <w:rFonts w:ascii="Courier New" w:hAnsi="Courier New" w:cs="Courier New" w:hint="default"/>
+      </w:rPr>
+    </w:lvl>
+    <w:lvl w:ilvl="8" w:tplc="04190005" w:tentative="1">
+      <w:start w:val="1"/>
+      <w:numFmt w:val="bullet"/>
+      <w:lvlText w:val=""/>
+      <w:lvlJc w:val="left"/>
+      <w:pPr>
+        <w:ind w:left="7189" w:hanging="360"/>
+      </w:pPr>
+      <w:rPr>
+        <w:rFonts w:ascii="Wingdings" w:hAnsi="Wingdings" w:hint="default"/>
+      </w:rPr>
+    </w:lvl>
+  </w:abstractNum>
+  <w:abstractNum w:abstractNumId="2" w15:restartNumberingAfterBreak="0">
+    <w:nsid w:val="09BF105B"/>
+    <w:multiLevelType w:val="multilevel"/>
+    <w:tmpl w:val="39A4D810"/>
+    <w:lvl w:ilvl="0">
+      <w:start w:val="1"/>
+      <w:numFmt w:val="decimal"/>
+      <w:lvlText w:val="%1."/>
+      <w:lvlJc w:val="left"/>
+      <w:pPr>
+        <w:tabs>
+          <w:tab w:val="num" w:pos="720"/>
+        </w:tabs>
+        <w:ind w:left="720" w:hanging="360"/>
+      </w:pPr>
+    </w:lvl>
+    <w:lvl w:ilvl="1" w:tentative="1">
+      <w:start w:val="1"/>
+      <w:numFmt w:val="decimal"/>
+      <w:lvlText w:val="%2."/>
+      <w:lvlJc w:val="left"/>
+      <w:pPr>
+        <w:tabs>
+          <w:tab w:val="num" w:pos="1440"/>
+        </w:tabs>
+        <w:ind w:left="1440" w:hanging="360"/>
+      </w:pPr>
+    </w:lvl>
+    <w:lvl w:ilvl="2" w:tentative="1">
+      <w:start w:val="1"/>
+      <w:numFmt w:val="decimal"/>
+      <w:lvlText w:val="%3."/>
+      <w:lvlJc w:val="left"/>
+      <w:pPr>
+        <w:tabs>
+          <w:tab w:val="num" w:pos="2160"/>
+        </w:tabs>
+        <w:ind w:left="2160" w:hanging="360"/>
+      </w:pPr>
+    </w:lvl>
+    <w:lvl w:ilvl="3" w:tentative="1">
+      <w:start w:val="1"/>
+      <w:numFmt w:val="decimal"/>
+      <w:lvlText w:val="%4."/>
+      <w:lvlJc w:val="left"/>
+      <w:pPr>
+        <w:tabs>
+          <w:tab w:val="num" w:pos="2880"/>
+        </w:tabs>
+        <w:ind w:left="2880" w:hanging="360"/>
+      </w:pPr>
+    </w:lvl>
+    <w:lvl w:ilvl="4" w:tentative="1">
+      <w:start w:val="1"/>
+      <w:numFmt w:val="decimal"/>
+      <w:lvlText w:val="%5."/>
+      <w:lvlJc w:val="left"/>
+      <w:pPr>
+        <w:tabs>
+          <w:tab w:val="num" w:pos="3600"/>
+        </w:tabs>
+        <w:ind w:left="3600" w:hanging="360"/>
+      </w:pPr>
+    </w:lvl>
+    <w:lvl w:ilvl="5" w:tentative="1">
+      <w:start w:val="1"/>
+      <w:numFmt w:val="decimal"/>
+      <w:lvlText w:val="%6."/>
+      <w:lvlJc w:val="left"/>
+      <w:pPr>
+        <w:tabs>
+          <w:tab w:val="num" w:pos="4320"/>
+        </w:tabs>
+        <w:ind w:left="4320" w:hanging="360"/>
+      </w:pPr>
+    </w:lvl>
+    <w:lvl w:ilvl="6" w:tentative="1">
+      <w:start w:val="1"/>
+      <w:numFmt w:val="decimal"/>
+      <w:lvlText w:val="%7."/>
+      <w:lvlJc w:val="left"/>
+      <w:pPr>
+        <w:tabs>
+          <w:tab w:val="num" w:pos="5040"/>
+        </w:tabs>
+        <w:ind w:left="5040" w:hanging="360"/>
+      </w:pPr>
+    </w:lvl>
+    <w:lvl w:ilvl="7" w:tentative="1">
+      <w:start w:val="1"/>
+      <w:numFmt w:val="decimal"/>
+      <w:lvlText w:val="%8."/>
+      <w:lvlJc w:val="left"/>
+      <w:pPr>
+        <w:tabs>
+          <w:tab w:val="num" w:pos="5760"/>
+        </w:tabs>
+        <w:ind w:left="5760" w:hanging="360"/>
+      </w:pPr>
+    </w:lvl>
+    <w:lvl w:ilvl="8" w:tentative="1">
+      <w:start w:val="1"/>
+      <w:numFmt w:val="decimal"/>
+      <w:lvlText w:val="%9."/>
+      <w:lvlJc w:val="left"/>
+      <w:pPr>
+        <w:tabs>
+          <w:tab w:val="num" w:pos="6480"/>
+        </w:tabs>
+        <w:ind w:left="6480" w:hanging="360"/>
+      </w:pPr>
+    </w:lvl>
+  </w:abstractNum>
+  <w:abstractNum w:abstractNumId="3" w15:restartNumberingAfterBreak="0">
+    <w:nsid w:val="0FEB6A2D"/>
+    <w:multiLevelType w:val="multilevel"/>
+    <w:tmpl w:val="F874FCA4"/>
+    <w:lvl w:ilvl="0">
+      <w:start w:val="1"/>
+      <w:numFmt w:val="bullet"/>
+      <w:lvlText w:val=""/>
+      <w:lvlJc w:val="left"/>
+      <w:pPr>
+        <w:tabs>
+          <w:tab w:val="num" w:pos="720"/>
+        </w:tabs>
+        <w:ind w:left="720" w:hanging="360"/>
+      </w:pPr>
+      <w:rPr>
+        <w:rFonts w:ascii="Symbol" w:hAnsi="Symbol" w:hint="default"/>
+        <w:sz w:val="20"/>
+      </w:rPr>
+    </w:lvl>
+    <w:lvl w:ilvl="1" w:tentative="1">
+      <w:start w:val="1"/>
+      <w:numFmt w:val="bullet"/>
+      <w:lvlText w:val="o"/>
+      <w:lvlJc w:val="left"/>
+      <w:pPr>
+        <w:tabs>
+          <w:tab w:val="num" w:pos="1440"/>
+        </w:tabs>
+        <w:ind w:left="1440" w:hanging="360"/>
+      </w:pPr>
+      <w:rPr>
+        <w:rFonts w:ascii="Courier New" w:hAnsi="Courier New" w:hint="default"/>
+        <w:sz w:val="20"/>
+      </w:rPr>
+    </w:lvl>
+    <w:lvl w:ilvl="2" w:tentative="1">
+      <w:start w:val="1"/>
+      <w:numFmt w:val="bullet"/>
+      <w:lvlText w:val=""/>
+      <w:lvlJc w:val="left"/>
+      <w:pPr>
+        <w:tabs>
+          <w:tab w:val="num" w:pos="2160"/>
+        </w:tabs>
+        <w:ind w:left="2160" w:hanging="360"/>
+      </w:pPr>
+      <w:rPr>
+        <w:rFonts w:ascii="Wingdings" w:hAnsi="Wingdings" w:hint="default"/>
+        <w:sz w:val="20"/>
+      </w:rPr>
+    </w:lvl>
+    <w:lvl w:ilvl="3" w:tentative="1">
+      <w:start w:val="1"/>
+      <w:numFmt w:val="bullet"/>
+      <w:lvlText w:val=""/>
+      <w:lvlJc w:val="left"/>
+      <w:pPr>
+        <w:tabs>
+          <w:tab w:val="num" w:pos="2880"/>
+        </w:tabs>
+        <w:ind w:left="2880" w:hanging="360"/>
+      </w:pPr>
+      <w:rPr>
+        <w:rFonts w:ascii="Wingdings" w:hAnsi="Wingdings" w:hint="default"/>
+        <w:sz w:val="20"/>
+      </w:rPr>
+    </w:lvl>
+    <w:lvl w:ilvl="4" w:tentative="1">
+      <w:start w:val="1"/>
+      <w:numFmt w:val="bullet"/>
+      <w:lvlText w:val=""/>
+      <w:lvlJc w:val="left"/>
+      <w:pPr>
+        <w:tabs>
+          <w:tab w:val="num" w:pos="3600"/>
+        </w:tabs>
+        <w:ind w:left="3600" w:hanging="360"/>
+      </w:pPr>
+      <w:rPr>
+        <w:rFonts w:ascii="Wingdings" w:hAnsi="Wingdings" w:hint="default"/>
+        <w:sz w:val="20"/>
+      </w:rPr>
+    </w:lvl>
+    <w:lvl w:ilvl="5" w:tentative="1">
+      <w:start w:val="1"/>
+      <w:numFmt w:val="bullet"/>
+      <w:lvlText w:val=""/>
+      <w:lvlJc w:val="left"/>
+      <w:pPr>
+        <w:tabs>
+          <w:tab w:val="num" w:pos="4320"/>
+        </w:tabs>
+        <w:ind w:left="4320" w:hanging="360"/>
+      </w:pPr>
+      <w:rPr>
+        <w:rFonts w:ascii="Wingdings" w:hAnsi="Wingdings" w:hint="default"/>
+        <w:sz w:val="20"/>
+      </w:rPr>
+    </w:lvl>
+    <w:lvl w:ilvl="6" w:tentative="1">
+      <w:start w:val="1"/>
+      <w:numFmt w:val="bullet"/>
+      <w:lvlText w:val=""/>
+      <w:lvlJc w:val="left"/>
+      <w:pPr>
+        <w:tabs>
+          <w:tab w:val="num" w:pos="5040"/>
+        </w:tabs>
+        <w:ind w:left="5040" w:hanging="360"/>
+      </w:pPr>
+      <w:rPr>
+        <w:rFonts w:ascii="Wingdings" w:hAnsi="Wingdings" w:hint="default"/>
+        <w:sz w:val="20"/>
+      </w:rPr>
+    </w:lvl>
+    <w:lvl w:ilvl="7" w:tentative="1">
+      <w:start w:val="1"/>
+      <w:numFmt w:val="bullet"/>
+      <w:lvlText w:val=""/>
+      <w:lvlJc w:val="left"/>
+      <w:pPr>
+        <w:tabs>
+          <w:tab w:val="num" w:pos="5760"/>
+        </w:tabs>
+        <w:ind w:left="5760" w:hanging="360"/>
+      </w:pPr>
+      <w:rPr>
+        <w:rFonts w:ascii="Wingdings" w:hAnsi="Wingdings" w:hint="default"/>
+        <w:sz w:val="20"/>
+      </w:rPr>
+    </w:lvl>
+    <w:lvl w:ilvl="8" w:tentative="1">
+      <w:start w:val="1"/>
+      <w:numFmt w:val="bullet"/>
+      <w:lvlText w:val=""/>
+      <w:lvlJc w:val="left"/>
+      <w:pPr>
+        <w:tabs>
+          <w:tab w:val="num" w:pos="6480"/>
+        </w:tabs>
+        <w:ind w:left="6480" w:hanging="360"/>
+      </w:pPr>
+      <w:rPr>
+        <w:rFonts w:ascii="Wingdings" w:hAnsi="Wingdings" w:hint="default"/>
+        <w:sz w:val="20"/>
+      </w:rPr>
+    </w:lvl>
+  </w:abstractNum>
+  <w:abstractNum w:abstractNumId="4" w15:restartNumberingAfterBreak="0">
     <w:nsid w:val="157858DE"/>
     <w:multiLevelType w:val="hybridMultilevel"/>
     <w:tmpl w:val="F05E10C8"/>
@@ -2758,7 +4180,96 @@
       </w:rPr>
     </w:lvl>
   </w:abstractNum>
-  <w:abstractNum w:abstractNumId="1" w15:restartNumberingAfterBreak="0">
+  <w:abstractNum w:abstractNumId="5" w15:restartNumberingAfterBreak="0">
+    <w:nsid w:val="18466442"/>
+    <w:multiLevelType w:val="hybridMultilevel"/>
+    <w:tmpl w:val="3998E370"/>
+    <w:lvl w:ilvl="0" w:tplc="4FF84D48">
+      <w:start w:val="1"/>
+      <w:numFmt w:val="decimal"/>
+      <w:lvlText w:val="%1."/>
+      <w:lvlJc w:val="left"/>
+      <w:pPr>
+        <w:ind w:left="1069" w:hanging="360"/>
+      </w:pPr>
+      <w:rPr>
+        <w:rFonts w:hint="default"/>
+      </w:rPr>
+    </w:lvl>
+    <w:lvl w:ilvl="1" w:tplc="04190019" w:tentative="1">
+      <w:start w:val="1"/>
+      <w:numFmt w:val="lowerLetter"/>
+      <w:lvlText w:val="%2."/>
+      <w:lvlJc w:val="left"/>
+      <w:pPr>
+        <w:ind w:left="1789" w:hanging="360"/>
+      </w:pPr>
+    </w:lvl>
+    <w:lvl w:ilvl="2" w:tplc="0419001B" w:tentative="1">
+      <w:start w:val="1"/>
+      <w:numFmt w:val="lowerRoman"/>
+      <w:lvlText w:val="%3."/>
+      <w:lvlJc w:val="right"/>
+      <w:pPr>
+        <w:ind w:left="2509" w:hanging="180"/>
+      </w:pPr>
+    </w:lvl>
+    <w:lvl w:ilvl="3" w:tplc="0419000F" w:tentative="1">
+      <w:start w:val="1"/>
+      <w:numFmt w:val="decimal"/>
+      <w:lvlText w:val="%4."/>
+      <w:lvlJc w:val="left"/>
+      <w:pPr>
+        <w:ind w:left="3229" w:hanging="360"/>
+      </w:pPr>
+    </w:lvl>
+    <w:lvl w:ilvl="4" w:tplc="04190019" w:tentative="1">
+      <w:start w:val="1"/>
+      <w:numFmt w:val="lowerLetter"/>
+      <w:lvlText w:val="%5."/>
+      <w:lvlJc w:val="left"/>
+      <w:pPr>
+        <w:ind w:left="3949" w:hanging="360"/>
+      </w:pPr>
+    </w:lvl>
+    <w:lvl w:ilvl="5" w:tplc="0419001B" w:tentative="1">
+      <w:start w:val="1"/>
+      <w:numFmt w:val="lowerRoman"/>
+      <w:lvlText w:val="%6."/>
+      <w:lvlJc w:val="right"/>
+      <w:pPr>
+        <w:ind w:left="4669" w:hanging="180"/>
+      </w:pPr>
+    </w:lvl>
+    <w:lvl w:ilvl="6" w:tplc="0419000F" w:tentative="1">
+      <w:start w:val="1"/>
+      <w:numFmt w:val="decimal"/>
+      <w:lvlText w:val="%7."/>
+      <w:lvlJc w:val="left"/>
+      <w:pPr>
+        <w:ind w:left="5389" w:hanging="360"/>
+      </w:pPr>
+    </w:lvl>
+    <w:lvl w:ilvl="7" w:tplc="04190019" w:tentative="1">
+      <w:start w:val="1"/>
+      <w:numFmt w:val="lowerLetter"/>
+      <w:lvlText w:val="%8."/>
+      <w:lvlJc w:val="left"/>
+      <w:pPr>
+        <w:ind w:left="6109" w:hanging="360"/>
+      </w:pPr>
+    </w:lvl>
+    <w:lvl w:ilvl="8" w:tplc="0419001B" w:tentative="1">
+      <w:start w:val="1"/>
+      <w:numFmt w:val="lowerRoman"/>
+      <w:lvlText w:val="%9."/>
+      <w:lvlJc w:val="right"/>
+      <w:pPr>
+        <w:ind w:left="6829" w:hanging="180"/>
+      </w:pPr>
+    </w:lvl>
+  </w:abstractNum>
+  <w:abstractNum w:abstractNumId="6" w15:restartNumberingAfterBreak="0">
     <w:nsid w:val="1F04059A"/>
     <w:multiLevelType w:val="multilevel"/>
     <w:tmpl w:val="4344092A"/>
@@ -2871,7 +4382,531 @@
       </w:pPr>
     </w:lvl>
   </w:abstractNum>
-  <w:abstractNum w:abstractNumId="2" w15:restartNumberingAfterBreak="0">
+  <w:abstractNum w:abstractNumId="7" w15:restartNumberingAfterBreak="0">
+    <w:nsid w:val="2F2E23AD"/>
+    <w:multiLevelType w:val="multilevel"/>
+    <w:tmpl w:val="962EEF76"/>
+    <w:lvl w:ilvl="0">
+      <w:start w:val="1"/>
+      <w:numFmt w:val="bullet"/>
+      <w:lvlText w:val=""/>
+      <w:lvlJc w:val="left"/>
+      <w:pPr>
+        <w:tabs>
+          <w:tab w:val="num" w:pos="1068"/>
+        </w:tabs>
+        <w:ind w:left="1068" w:hanging="360"/>
+      </w:pPr>
+      <w:rPr>
+        <w:rFonts w:ascii="Symbol" w:hAnsi="Symbol" w:hint="default"/>
+        <w:sz w:val="20"/>
+      </w:rPr>
+    </w:lvl>
+    <w:lvl w:ilvl="1" w:tentative="1">
+      <w:start w:val="1"/>
+      <w:numFmt w:val="bullet"/>
+      <w:lvlText w:val="o"/>
+      <w:lvlJc w:val="left"/>
+      <w:pPr>
+        <w:tabs>
+          <w:tab w:val="num" w:pos="1788"/>
+        </w:tabs>
+        <w:ind w:left="1788" w:hanging="360"/>
+      </w:pPr>
+      <w:rPr>
+        <w:rFonts w:ascii="Courier New" w:hAnsi="Courier New" w:hint="default"/>
+        <w:sz w:val="20"/>
+      </w:rPr>
+    </w:lvl>
+    <w:lvl w:ilvl="2" w:tentative="1">
+      <w:start w:val="1"/>
+      <w:numFmt w:val="bullet"/>
+      <w:lvlText w:val=""/>
+      <w:lvlJc w:val="left"/>
+      <w:pPr>
+        <w:tabs>
+          <w:tab w:val="num" w:pos="2508"/>
+        </w:tabs>
+        <w:ind w:left="2508" w:hanging="360"/>
+      </w:pPr>
+      <w:rPr>
+        <w:rFonts w:ascii="Wingdings" w:hAnsi="Wingdings" w:hint="default"/>
+        <w:sz w:val="20"/>
+      </w:rPr>
+    </w:lvl>
+    <w:lvl w:ilvl="3" w:tentative="1">
+      <w:start w:val="1"/>
+      <w:numFmt w:val="bullet"/>
+      <w:lvlText w:val=""/>
+      <w:lvlJc w:val="left"/>
+      <w:pPr>
+        <w:tabs>
+          <w:tab w:val="num" w:pos="3228"/>
+        </w:tabs>
+        <w:ind w:left="3228" w:hanging="360"/>
+      </w:pPr>
+      <w:rPr>
+        <w:rFonts w:ascii="Wingdings" w:hAnsi="Wingdings" w:hint="default"/>
+        <w:sz w:val="20"/>
+      </w:rPr>
+    </w:lvl>
+    <w:lvl w:ilvl="4" w:tentative="1">
+      <w:start w:val="1"/>
+      <w:numFmt w:val="bullet"/>
+      <w:lvlText w:val=""/>
+      <w:lvlJc w:val="left"/>
+      <w:pPr>
+        <w:tabs>
+          <w:tab w:val="num" w:pos="3948"/>
+        </w:tabs>
+        <w:ind w:left="3948" w:hanging="360"/>
+      </w:pPr>
+      <w:rPr>
+        <w:rFonts w:ascii="Wingdings" w:hAnsi="Wingdings" w:hint="default"/>
+        <w:sz w:val="20"/>
+      </w:rPr>
+    </w:lvl>
+    <w:lvl w:ilvl="5" w:tentative="1">
+      <w:start w:val="1"/>
+      <w:numFmt w:val="bullet"/>
+      <w:lvlText w:val=""/>
+      <w:lvlJc w:val="left"/>
+      <w:pPr>
+        <w:tabs>
+          <w:tab w:val="num" w:pos="4668"/>
+        </w:tabs>
+        <w:ind w:left="4668" w:hanging="360"/>
+      </w:pPr>
+      <w:rPr>
+        <w:rFonts w:ascii="Wingdings" w:hAnsi="Wingdings" w:hint="default"/>
+        <w:sz w:val="20"/>
+      </w:rPr>
+    </w:lvl>
+    <w:lvl w:ilvl="6" w:tentative="1">
+      <w:start w:val="1"/>
+      <w:numFmt w:val="bullet"/>
+      <w:lvlText w:val=""/>
+      <w:lvlJc w:val="left"/>
+      <w:pPr>
+        <w:tabs>
+          <w:tab w:val="num" w:pos="5388"/>
+        </w:tabs>
+        <w:ind w:left="5388" w:hanging="360"/>
+      </w:pPr>
+      <w:rPr>
+        <w:rFonts w:ascii="Wingdings" w:hAnsi="Wingdings" w:hint="default"/>
+        <w:sz w:val="20"/>
+      </w:rPr>
+    </w:lvl>
+    <w:lvl w:ilvl="7" w:tentative="1">
+      <w:start w:val="1"/>
+      <w:numFmt w:val="bullet"/>
+      <w:lvlText w:val=""/>
+      <w:lvlJc w:val="left"/>
+      <w:pPr>
+        <w:tabs>
+          <w:tab w:val="num" w:pos="6108"/>
+        </w:tabs>
+        <w:ind w:left="6108" w:hanging="360"/>
+      </w:pPr>
+      <w:rPr>
+        <w:rFonts w:ascii="Wingdings" w:hAnsi="Wingdings" w:hint="default"/>
+        <w:sz w:val="20"/>
+      </w:rPr>
+    </w:lvl>
+    <w:lvl w:ilvl="8" w:tentative="1">
+      <w:start w:val="1"/>
+      <w:numFmt w:val="bullet"/>
+      <w:lvlText w:val=""/>
+      <w:lvlJc w:val="left"/>
+      <w:pPr>
+        <w:tabs>
+          <w:tab w:val="num" w:pos="6828"/>
+        </w:tabs>
+        <w:ind w:left="6828" w:hanging="360"/>
+      </w:pPr>
+      <w:rPr>
+        <w:rFonts w:ascii="Wingdings" w:hAnsi="Wingdings" w:hint="default"/>
+        <w:sz w:val="20"/>
+      </w:rPr>
+    </w:lvl>
+  </w:abstractNum>
+  <w:abstractNum w:abstractNumId="8" w15:restartNumberingAfterBreak="0">
+    <w:nsid w:val="31CC1EEA"/>
+    <w:multiLevelType w:val="multilevel"/>
+    <w:tmpl w:val="7076F546"/>
+    <w:lvl w:ilvl="0">
+      <w:start w:val="1"/>
+      <w:numFmt w:val="bullet"/>
+      <w:lvlText w:val=""/>
+      <w:lvlJc w:val="left"/>
+      <w:pPr>
+        <w:tabs>
+          <w:tab w:val="num" w:pos="720"/>
+        </w:tabs>
+        <w:ind w:left="720" w:hanging="360"/>
+      </w:pPr>
+      <w:rPr>
+        <w:rFonts w:ascii="Symbol" w:hAnsi="Symbol" w:hint="default"/>
+        <w:sz w:val="20"/>
+      </w:rPr>
+    </w:lvl>
+    <w:lvl w:ilvl="1" w:tentative="1">
+      <w:start w:val="1"/>
+      <w:numFmt w:val="bullet"/>
+      <w:lvlText w:val="o"/>
+      <w:lvlJc w:val="left"/>
+      <w:pPr>
+        <w:tabs>
+          <w:tab w:val="num" w:pos="1440"/>
+        </w:tabs>
+        <w:ind w:left="1440" w:hanging="360"/>
+      </w:pPr>
+      <w:rPr>
+        <w:rFonts w:ascii="Courier New" w:hAnsi="Courier New" w:hint="default"/>
+        <w:sz w:val="20"/>
+      </w:rPr>
+    </w:lvl>
+    <w:lvl w:ilvl="2" w:tentative="1">
+      <w:start w:val="1"/>
+      <w:numFmt w:val="bullet"/>
+      <w:lvlText w:val=""/>
+      <w:lvlJc w:val="left"/>
+      <w:pPr>
+        <w:tabs>
+          <w:tab w:val="num" w:pos="2160"/>
+        </w:tabs>
+        <w:ind w:left="2160" w:hanging="360"/>
+      </w:pPr>
+      <w:rPr>
+        <w:rFonts w:ascii="Wingdings" w:hAnsi="Wingdings" w:hint="default"/>
+        <w:sz w:val="20"/>
+      </w:rPr>
+    </w:lvl>
+    <w:lvl w:ilvl="3" w:tentative="1">
+      <w:start w:val="1"/>
+      <w:numFmt w:val="bullet"/>
+      <w:lvlText w:val=""/>
+      <w:lvlJc w:val="left"/>
+      <w:pPr>
+        <w:tabs>
+          <w:tab w:val="num" w:pos="2880"/>
+        </w:tabs>
+        <w:ind w:left="2880" w:hanging="360"/>
+      </w:pPr>
+      <w:rPr>
+        <w:rFonts w:ascii="Wingdings" w:hAnsi="Wingdings" w:hint="default"/>
+        <w:sz w:val="20"/>
+      </w:rPr>
+    </w:lvl>
+    <w:lvl w:ilvl="4" w:tentative="1">
+      <w:start w:val="1"/>
+      <w:numFmt w:val="bullet"/>
+      <w:lvlText w:val=""/>
+      <w:lvlJc w:val="left"/>
+      <w:pPr>
+        <w:tabs>
+          <w:tab w:val="num" w:pos="3600"/>
+        </w:tabs>
+        <w:ind w:left="3600" w:hanging="360"/>
+      </w:pPr>
+      <w:rPr>
+        <w:rFonts w:ascii="Wingdings" w:hAnsi="Wingdings" w:hint="default"/>
+        <w:sz w:val="20"/>
+      </w:rPr>
+    </w:lvl>
+    <w:lvl w:ilvl="5" w:tentative="1">
+      <w:start w:val="1"/>
+      <w:numFmt w:val="bullet"/>
+      <w:lvlText w:val=""/>
+      <w:lvlJc w:val="left"/>
+      <w:pPr>
+        <w:tabs>
+          <w:tab w:val="num" w:pos="4320"/>
+        </w:tabs>
+        <w:ind w:left="4320" w:hanging="360"/>
+      </w:pPr>
+      <w:rPr>
+        <w:rFonts w:ascii="Wingdings" w:hAnsi="Wingdings" w:hint="default"/>
+        <w:sz w:val="20"/>
+      </w:rPr>
+    </w:lvl>
+    <w:lvl w:ilvl="6" w:tentative="1">
+      <w:start w:val="1"/>
+      <w:numFmt w:val="bullet"/>
+      <w:lvlText w:val=""/>
+      <w:lvlJc w:val="left"/>
+      <w:pPr>
+        <w:tabs>
+          <w:tab w:val="num" w:pos="5040"/>
+        </w:tabs>
+        <w:ind w:left="5040" w:hanging="360"/>
+      </w:pPr>
+      <w:rPr>
+        <w:rFonts w:ascii="Wingdings" w:hAnsi="Wingdings" w:hint="default"/>
+        <w:sz w:val="20"/>
+      </w:rPr>
+    </w:lvl>
+    <w:lvl w:ilvl="7" w:tentative="1">
+      <w:start w:val="1"/>
+      <w:numFmt w:val="bullet"/>
+      <w:lvlText w:val=""/>
+      <w:lvlJc w:val="left"/>
+      <w:pPr>
+        <w:tabs>
+          <w:tab w:val="num" w:pos="5760"/>
+        </w:tabs>
+        <w:ind w:left="5760" w:hanging="360"/>
+      </w:pPr>
+      <w:rPr>
+        <w:rFonts w:ascii="Wingdings" w:hAnsi="Wingdings" w:hint="default"/>
+        <w:sz w:val="20"/>
+      </w:rPr>
+    </w:lvl>
+    <w:lvl w:ilvl="8" w:tentative="1">
+      <w:start w:val="1"/>
+      <w:numFmt w:val="bullet"/>
+      <w:lvlText w:val=""/>
+      <w:lvlJc w:val="left"/>
+      <w:pPr>
+        <w:tabs>
+          <w:tab w:val="num" w:pos="6480"/>
+        </w:tabs>
+        <w:ind w:left="6480" w:hanging="360"/>
+      </w:pPr>
+      <w:rPr>
+        <w:rFonts w:ascii="Wingdings" w:hAnsi="Wingdings" w:hint="default"/>
+        <w:sz w:val="20"/>
+      </w:rPr>
+    </w:lvl>
+  </w:abstractNum>
+  <w:abstractNum w:abstractNumId="9" w15:restartNumberingAfterBreak="0">
+    <w:nsid w:val="320F150D"/>
+    <w:multiLevelType w:val="hybridMultilevel"/>
+    <w:tmpl w:val="8F20346E"/>
+    <w:lvl w:ilvl="0" w:tplc="04190001">
+      <w:start w:val="1"/>
+      <w:numFmt w:val="bullet"/>
+      <w:lvlText w:val=""/>
+      <w:lvlJc w:val="left"/>
+      <w:pPr>
+        <w:ind w:left="1429" w:hanging="360"/>
+      </w:pPr>
+      <w:rPr>
+        <w:rFonts w:ascii="Symbol" w:hAnsi="Symbol" w:hint="default"/>
+      </w:rPr>
+    </w:lvl>
+    <w:lvl w:ilvl="1" w:tplc="04190003" w:tentative="1">
+      <w:start w:val="1"/>
+      <w:numFmt w:val="bullet"/>
+      <w:lvlText w:val="o"/>
+      <w:lvlJc w:val="left"/>
+      <w:pPr>
+        <w:ind w:left="2149" w:hanging="360"/>
+      </w:pPr>
+      <w:rPr>
+        <w:rFonts w:ascii="Courier New" w:hAnsi="Courier New" w:cs="Courier New" w:hint="default"/>
+      </w:rPr>
+    </w:lvl>
+    <w:lvl w:ilvl="2" w:tplc="04190005" w:tentative="1">
+      <w:start w:val="1"/>
+      <w:numFmt w:val="bullet"/>
+      <w:lvlText w:val=""/>
+      <w:lvlJc w:val="left"/>
+      <w:pPr>
+        <w:ind w:left="2869" w:hanging="360"/>
+      </w:pPr>
+      <w:rPr>
+        <w:rFonts w:ascii="Wingdings" w:hAnsi="Wingdings" w:hint="default"/>
+      </w:rPr>
+    </w:lvl>
+    <w:lvl w:ilvl="3" w:tplc="04190001" w:tentative="1">
+      <w:start w:val="1"/>
+      <w:numFmt w:val="bullet"/>
+      <w:lvlText w:val=""/>
+      <w:lvlJc w:val="left"/>
+      <w:pPr>
+        <w:ind w:left="3589" w:hanging="360"/>
+      </w:pPr>
+      <w:rPr>
+        <w:rFonts w:ascii="Symbol" w:hAnsi="Symbol" w:hint="default"/>
+      </w:rPr>
+    </w:lvl>
+    <w:lvl w:ilvl="4" w:tplc="04190003" w:tentative="1">
+      <w:start w:val="1"/>
+      <w:numFmt w:val="bullet"/>
+      <w:lvlText w:val="o"/>
+      <w:lvlJc w:val="left"/>
+      <w:pPr>
+        <w:ind w:left="4309" w:hanging="360"/>
+      </w:pPr>
+      <w:rPr>
+        <w:rFonts w:ascii="Courier New" w:hAnsi="Courier New" w:cs="Courier New" w:hint="default"/>
+      </w:rPr>
+    </w:lvl>
+    <w:lvl w:ilvl="5" w:tplc="04190005" w:tentative="1">
+      <w:start w:val="1"/>
+      <w:numFmt w:val="bullet"/>
+      <w:lvlText w:val=""/>
+      <w:lvlJc w:val="left"/>
+      <w:pPr>
+        <w:ind w:left="5029" w:hanging="360"/>
+      </w:pPr>
+      <w:rPr>
+        <w:rFonts w:ascii="Wingdings" w:hAnsi="Wingdings" w:hint="default"/>
+      </w:rPr>
+    </w:lvl>
+    <w:lvl w:ilvl="6" w:tplc="04190001" w:tentative="1">
+      <w:start w:val="1"/>
+      <w:numFmt w:val="bullet"/>
+      <w:lvlText w:val=""/>
+      <w:lvlJc w:val="left"/>
+      <w:pPr>
+        <w:ind w:left="5749" w:hanging="360"/>
+      </w:pPr>
+      <w:rPr>
+        <w:rFonts w:ascii="Symbol" w:hAnsi="Symbol" w:hint="default"/>
+      </w:rPr>
+    </w:lvl>
+    <w:lvl w:ilvl="7" w:tplc="04190003" w:tentative="1">
+      <w:start w:val="1"/>
+      <w:numFmt w:val="bullet"/>
+      <w:lvlText w:val="o"/>
+      <w:lvlJc w:val="left"/>
+      <w:pPr>
+        <w:ind w:left="6469" w:hanging="360"/>
+      </w:pPr>
+      <w:rPr>
+        <w:rFonts w:ascii="Courier New" w:hAnsi="Courier New" w:cs="Courier New" w:hint="default"/>
+      </w:rPr>
+    </w:lvl>
+    <w:lvl w:ilvl="8" w:tplc="04190005" w:tentative="1">
+      <w:start w:val="1"/>
+      <w:numFmt w:val="bullet"/>
+      <w:lvlText w:val=""/>
+      <w:lvlJc w:val="left"/>
+      <w:pPr>
+        <w:ind w:left="7189" w:hanging="360"/>
+      </w:pPr>
+      <w:rPr>
+        <w:rFonts w:ascii="Wingdings" w:hAnsi="Wingdings" w:hint="default"/>
+      </w:rPr>
+    </w:lvl>
+  </w:abstractNum>
+  <w:abstractNum w:abstractNumId="10" w15:restartNumberingAfterBreak="0">
+    <w:nsid w:val="34A725EC"/>
+    <w:multiLevelType w:val="hybridMultilevel"/>
+    <w:tmpl w:val="F962E364"/>
+    <w:lvl w:ilvl="0" w:tplc="04190001">
+      <w:start w:val="1"/>
+      <w:numFmt w:val="bullet"/>
+      <w:lvlText w:val=""/>
+      <w:lvlJc w:val="left"/>
+      <w:pPr>
+        <w:ind w:left="1429" w:hanging="360"/>
+      </w:pPr>
+      <w:rPr>
+        <w:rFonts w:ascii="Symbol" w:hAnsi="Symbol" w:hint="default"/>
+      </w:rPr>
+    </w:lvl>
+    <w:lvl w:ilvl="1" w:tplc="04190003" w:tentative="1">
+      <w:start w:val="1"/>
+      <w:numFmt w:val="bullet"/>
+      <w:lvlText w:val="o"/>
+      <w:lvlJc w:val="left"/>
+      <w:pPr>
+        <w:ind w:left="2149" w:hanging="360"/>
+      </w:pPr>
+      <w:rPr>
+        <w:rFonts w:ascii="Courier New" w:hAnsi="Courier New" w:cs="Courier New" w:hint="default"/>
+      </w:rPr>
+    </w:lvl>
+    <w:lvl w:ilvl="2" w:tplc="04190005" w:tentative="1">
+      <w:start w:val="1"/>
+      <w:numFmt w:val="bullet"/>
+      <w:lvlText w:val=""/>
+      <w:lvlJc w:val="left"/>
+      <w:pPr>
+        <w:ind w:left="2869" w:hanging="360"/>
+      </w:pPr>
+      <w:rPr>
+        <w:rFonts w:ascii="Wingdings" w:hAnsi="Wingdings" w:hint="default"/>
+      </w:rPr>
+    </w:lvl>
+    <w:lvl w:ilvl="3" w:tplc="04190001" w:tentative="1">
+      <w:start w:val="1"/>
+      <w:numFmt w:val="bullet"/>
+      <w:lvlText w:val=""/>
+      <w:lvlJc w:val="left"/>
+      <w:pPr>
+        <w:ind w:left="3589" w:hanging="360"/>
+      </w:pPr>
+      <w:rPr>
+        <w:rFonts w:ascii="Symbol" w:hAnsi="Symbol" w:hint="default"/>
+      </w:rPr>
+    </w:lvl>
+    <w:lvl w:ilvl="4" w:tplc="04190003" w:tentative="1">
+      <w:start w:val="1"/>
+      <w:numFmt w:val="bullet"/>
+      <w:lvlText w:val="o"/>
+      <w:lvlJc w:val="left"/>
+      <w:pPr>
+        <w:ind w:left="4309" w:hanging="360"/>
+      </w:pPr>
+      <w:rPr>
+        <w:rFonts w:ascii="Courier New" w:hAnsi="Courier New" w:cs="Courier New" w:hint="default"/>
+      </w:rPr>
+    </w:lvl>
+    <w:lvl w:ilvl="5" w:tplc="04190005" w:tentative="1">
+      <w:start w:val="1"/>
+      <w:numFmt w:val="bullet"/>
+      <w:lvlText w:val=""/>
+      <w:lvlJc w:val="left"/>
+      <w:pPr>
+        <w:ind w:left="5029" w:hanging="360"/>
+      </w:pPr>
+      <w:rPr>
+        <w:rFonts w:ascii="Wingdings" w:hAnsi="Wingdings" w:hint="default"/>
+      </w:rPr>
+    </w:lvl>
+    <w:lvl w:ilvl="6" w:tplc="04190001" w:tentative="1">
+      <w:start w:val="1"/>
+      <w:numFmt w:val="bullet"/>
+      <w:lvlText w:val=""/>
+      <w:lvlJc w:val="left"/>
+      <w:pPr>
+        <w:ind w:left="5749" w:hanging="360"/>
+      </w:pPr>
+      <w:rPr>
+        <w:rFonts w:ascii="Symbol" w:hAnsi="Symbol" w:hint="default"/>
+      </w:rPr>
+    </w:lvl>
+    <w:lvl w:ilvl="7" w:tplc="04190003" w:tentative="1">
+      <w:start w:val="1"/>
+      <w:numFmt w:val="bullet"/>
+      <w:lvlText w:val="o"/>
+      <w:lvlJc w:val="left"/>
+      <w:pPr>
+        <w:ind w:left="6469" w:hanging="360"/>
+      </w:pPr>
+      <w:rPr>
+        <w:rFonts w:ascii="Courier New" w:hAnsi="Courier New" w:cs="Courier New" w:hint="default"/>
+      </w:rPr>
+    </w:lvl>
+    <w:lvl w:ilvl="8" w:tplc="04190005" w:tentative="1">
+      <w:start w:val="1"/>
+      <w:numFmt w:val="bullet"/>
+      <w:lvlText w:val=""/>
+      <w:lvlJc w:val="left"/>
+      <w:pPr>
+        <w:ind w:left="7189" w:hanging="360"/>
+      </w:pPr>
+      <w:rPr>
+        <w:rFonts w:ascii="Wingdings" w:hAnsi="Wingdings" w:hint="default"/>
+      </w:rPr>
+    </w:lvl>
+  </w:abstractNum>
+  <w:abstractNum w:abstractNumId="11" w15:restartNumberingAfterBreak="0">
     <w:nsid w:val="35652433"/>
     <w:multiLevelType w:val="hybridMultilevel"/>
     <w:tmpl w:val="D0CEF040"/>
@@ -2984,7 +5019,1081 @@
       </w:rPr>
     </w:lvl>
   </w:abstractNum>
-  <w:abstractNum w:abstractNumId="3" w15:restartNumberingAfterBreak="0">
+  <w:abstractNum w:abstractNumId="12" w15:restartNumberingAfterBreak="0">
+    <w:nsid w:val="379C0FA0"/>
+    <w:multiLevelType w:val="hybridMultilevel"/>
+    <w:tmpl w:val="1390D2B6"/>
+    <w:lvl w:ilvl="0" w:tplc="04190001">
+      <w:start w:val="1"/>
+      <w:numFmt w:val="bullet"/>
+      <w:lvlText w:val=""/>
+      <w:lvlJc w:val="left"/>
+      <w:pPr>
+        <w:ind w:left="1429" w:hanging="360"/>
+      </w:pPr>
+      <w:rPr>
+        <w:rFonts w:ascii="Symbol" w:hAnsi="Symbol" w:hint="default"/>
+      </w:rPr>
+    </w:lvl>
+    <w:lvl w:ilvl="1" w:tplc="04190003" w:tentative="1">
+      <w:start w:val="1"/>
+      <w:numFmt w:val="bullet"/>
+      <w:lvlText w:val="o"/>
+      <w:lvlJc w:val="left"/>
+      <w:pPr>
+        <w:ind w:left="2149" w:hanging="360"/>
+      </w:pPr>
+      <w:rPr>
+        <w:rFonts w:ascii="Courier New" w:hAnsi="Courier New" w:cs="Courier New" w:hint="default"/>
+      </w:rPr>
+    </w:lvl>
+    <w:lvl w:ilvl="2" w:tplc="04190005" w:tentative="1">
+      <w:start w:val="1"/>
+      <w:numFmt w:val="bullet"/>
+      <w:lvlText w:val=""/>
+      <w:lvlJc w:val="left"/>
+      <w:pPr>
+        <w:ind w:left="2869" w:hanging="360"/>
+      </w:pPr>
+      <w:rPr>
+        <w:rFonts w:ascii="Wingdings" w:hAnsi="Wingdings" w:hint="default"/>
+      </w:rPr>
+    </w:lvl>
+    <w:lvl w:ilvl="3" w:tplc="04190001" w:tentative="1">
+      <w:start w:val="1"/>
+      <w:numFmt w:val="bullet"/>
+      <w:lvlText w:val=""/>
+      <w:lvlJc w:val="left"/>
+      <w:pPr>
+        <w:ind w:left="3589" w:hanging="360"/>
+      </w:pPr>
+      <w:rPr>
+        <w:rFonts w:ascii="Symbol" w:hAnsi="Symbol" w:hint="default"/>
+      </w:rPr>
+    </w:lvl>
+    <w:lvl w:ilvl="4" w:tplc="04190003" w:tentative="1">
+      <w:start w:val="1"/>
+      <w:numFmt w:val="bullet"/>
+      <w:lvlText w:val="o"/>
+      <w:lvlJc w:val="left"/>
+      <w:pPr>
+        <w:ind w:left="4309" w:hanging="360"/>
+      </w:pPr>
+      <w:rPr>
+        <w:rFonts w:ascii="Courier New" w:hAnsi="Courier New" w:cs="Courier New" w:hint="default"/>
+      </w:rPr>
+    </w:lvl>
+    <w:lvl w:ilvl="5" w:tplc="04190005" w:tentative="1">
+      <w:start w:val="1"/>
+      <w:numFmt w:val="bullet"/>
+      <w:lvlText w:val=""/>
+      <w:lvlJc w:val="left"/>
+      <w:pPr>
+        <w:ind w:left="5029" w:hanging="360"/>
+      </w:pPr>
+      <w:rPr>
+        <w:rFonts w:ascii="Wingdings" w:hAnsi="Wingdings" w:hint="default"/>
+      </w:rPr>
+    </w:lvl>
+    <w:lvl w:ilvl="6" w:tplc="04190001" w:tentative="1">
+      <w:start w:val="1"/>
+      <w:numFmt w:val="bullet"/>
+      <w:lvlText w:val=""/>
+      <w:lvlJc w:val="left"/>
+      <w:pPr>
+        <w:ind w:left="5749" w:hanging="360"/>
+      </w:pPr>
+      <w:rPr>
+        <w:rFonts w:ascii="Symbol" w:hAnsi="Symbol" w:hint="default"/>
+      </w:rPr>
+    </w:lvl>
+    <w:lvl w:ilvl="7" w:tplc="04190003" w:tentative="1">
+      <w:start w:val="1"/>
+      <w:numFmt w:val="bullet"/>
+      <w:lvlText w:val="o"/>
+      <w:lvlJc w:val="left"/>
+      <w:pPr>
+        <w:ind w:left="6469" w:hanging="360"/>
+      </w:pPr>
+      <w:rPr>
+        <w:rFonts w:ascii="Courier New" w:hAnsi="Courier New" w:cs="Courier New" w:hint="default"/>
+      </w:rPr>
+    </w:lvl>
+    <w:lvl w:ilvl="8" w:tplc="04190005" w:tentative="1">
+      <w:start w:val="1"/>
+      <w:numFmt w:val="bullet"/>
+      <w:lvlText w:val=""/>
+      <w:lvlJc w:val="left"/>
+      <w:pPr>
+        <w:ind w:left="7189" w:hanging="360"/>
+      </w:pPr>
+      <w:rPr>
+        <w:rFonts w:ascii="Wingdings" w:hAnsi="Wingdings" w:hint="default"/>
+      </w:rPr>
+    </w:lvl>
+  </w:abstractNum>
+  <w:abstractNum w:abstractNumId="13" w15:restartNumberingAfterBreak="0">
+    <w:nsid w:val="3DF70004"/>
+    <w:multiLevelType w:val="hybridMultilevel"/>
+    <w:tmpl w:val="859291B2"/>
+    <w:lvl w:ilvl="0" w:tplc="04190001">
+      <w:start w:val="1"/>
+      <w:numFmt w:val="bullet"/>
+      <w:lvlText w:val=""/>
+      <w:lvlJc w:val="left"/>
+      <w:pPr>
+        <w:ind w:left="1429" w:hanging="360"/>
+      </w:pPr>
+      <w:rPr>
+        <w:rFonts w:ascii="Symbol" w:hAnsi="Symbol" w:hint="default"/>
+      </w:rPr>
+    </w:lvl>
+    <w:lvl w:ilvl="1" w:tplc="04190003" w:tentative="1">
+      <w:start w:val="1"/>
+      <w:numFmt w:val="bullet"/>
+      <w:lvlText w:val="o"/>
+      <w:lvlJc w:val="left"/>
+      <w:pPr>
+        <w:ind w:left="2149" w:hanging="360"/>
+      </w:pPr>
+      <w:rPr>
+        <w:rFonts w:ascii="Courier New" w:hAnsi="Courier New" w:cs="Courier New" w:hint="default"/>
+      </w:rPr>
+    </w:lvl>
+    <w:lvl w:ilvl="2" w:tplc="04190005" w:tentative="1">
+      <w:start w:val="1"/>
+      <w:numFmt w:val="bullet"/>
+      <w:lvlText w:val=""/>
+      <w:lvlJc w:val="left"/>
+      <w:pPr>
+        <w:ind w:left="2869" w:hanging="360"/>
+      </w:pPr>
+      <w:rPr>
+        <w:rFonts w:ascii="Wingdings" w:hAnsi="Wingdings" w:hint="default"/>
+      </w:rPr>
+    </w:lvl>
+    <w:lvl w:ilvl="3" w:tplc="04190001" w:tentative="1">
+      <w:start w:val="1"/>
+      <w:numFmt w:val="bullet"/>
+      <w:lvlText w:val=""/>
+      <w:lvlJc w:val="left"/>
+      <w:pPr>
+        <w:ind w:left="3589" w:hanging="360"/>
+      </w:pPr>
+      <w:rPr>
+        <w:rFonts w:ascii="Symbol" w:hAnsi="Symbol" w:hint="default"/>
+      </w:rPr>
+    </w:lvl>
+    <w:lvl w:ilvl="4" w:tplc="04190003" w:tentative="1">
+      <w:start w:val="1"/>
+      <w:numFmt w:val="bullet"/>
+      <w:lvlText w:val="o"/>
+      <w:lvlJc w:val="left"/>
+      <w:pPr>
+        <w:ind w:left="4309" w:hanging="360"/>
+      </w:pPr>
+      <w:rPr>
+        <w:rFonts w:ascii="Courier New" w:hAnsi="Courier New" w:cs="Courier New" w:hint="default"/>
+      </w:rPr>
+    </w:lvl>
+    <w:lvl w:ilvl="5" w:tplc="04190005" w:tentative="1">
+      <w:start w:val="1"/>
+      <w:numFmt w:val="bullet"/>
+      <w:lvlText w:val=""/>
+      <w:lvlJc w:val="left"/>
+      <w:pPr>
+        <w:ind w:left="5029" w:hanging="360"/>
+      </w:pPr>
+      <w:rPr>
+        <w:rFonts w:ascii="Wingdings" w:hAnsi="Wingdings" w:hint="default"/>
+      </w:rPr>
+    </w:lvl>
+    <w:lvl w:ilvl="6" w:tplc="04190001" w:tentative="1">
+      <w:start w:val="1"/>
+      <w:numFmt w:val="bullet"/>
+      <w:lvlText w:val=""/>
+      <w:lvlJc w:val="left"/>
+      <w:pPr>
+        <w:ind w:left="5749" w:hanging="360"/>
+      </w:pPr>
+      <w:rPr>
+        <w:rFonts w:ascii="Symbol" w:hAnsi="Symbol" w:hint="default"/>
+      </w:rPr>
+    </w:lvl>
+    <w:lvl w:ilvl="7" w:tplc="04190003" w:tentative="1">
+      <w:start w:val="1"/>
+      <w:numFmt w:val="bullet"/>
+      <w:lvlText w:val="o"/>
+      <w:lvlJc w:val="left"/>
+      <w:pPr>
+        <w:ind w:left="6469" w:hanging="360"/>
+      </w:pPr>
+      <w:rPr>
+        <w:rFonts w:ascii="Courier New" w:hAnsi="Courier New" w:cs="Courier New" w:hint="default"/>
+      </w:rPr>
+    </w:lvl>
+    <w:lvl w:ilvl="8" w:tplc="04190005" w:tentative="1">
+      <w:start w:val="1"/>
+      <w:numFmt w:val="bullet"/>
+      <w:lvlText w:val=""/>
+      <w:lvlJc w:val="left"/>
+      <w:pPr>
+        <w:ind w:left="7189" w:hanging="360"/>
+      </w:pPr>
+      <w:rPr>
+        <w:rFonts w:ascii="Wingdings" w:hAnsi="Wingdings" w:hint="default"/>
+      </w:rPr>
+    </w:lvl>
+  </w:abstractNum>
+  <w:abstractNum w:abstractNumId="14" w15:restartNumberingAfterBreak="0">
+    <w:nsid w:val="4453546F"/>
+    <w:multiLevelType w:val="multilevel"/>
+    <w:tmpl w:val="F74E2DEC"/>
+    <w:lvl w:ilvl="0">
+      <w:start w:val="1"/>
+      <w:numFmt w:val="bullet"/>
+      <w:lvlText w:val=""/>
+      <w:lvlJc w:val="left"/>
+      <w:pPr>
+        <w:tabs>
+          <w:tab w:val="num" w:pos="720"/>
+        </w:tabs>
+        <w:ind w:left="720" w:hanging="360"/>
+      </w:pPr>
+      <w:rPr>
+        <w:rFonts w:ascii="Symbol" w:hAnsi="Symbol" w:hint="default"/>
+        <w:sz w:val="20"/>
+      </w:rPr>
+    </w:lvl>
+    <w:lvl w:ilvl="1" w:tentative="1">
+      <w:start w:val="1"/>
+      <w:numFmt w:val="bullet"/>
+      <w:lvlText w:val="o"/>
+      <w:lvlJc w:val="left"/>
+      <w:pPr>
+        <w:tabs>
+          <w:tab w:val="num" w:pos="1440"/>
+        </w:tabs>
+        <w:ind w:left="1440" w:hanging="360"/>
+      </w:pPr>
+      <w:rPr>
+        <w:rFonts w:ascii="Courier New" w:hAnsi="Courier New" w:hint="default"/>
+        <w:sz w:val="20"/>
+      </w:rPr>
+    </w:lvl>
+    <w:lvl w:ilvl="2" w:tentative="1">
+      <w:start w:val="1"/>
+      <w:numFmt w:val="bullet"/>
+      <w:lvlText w:val=""/>
+      <w:lvlJc w:val="left"/>
+      <w:pPr>
+        <w:tabs>
+          <w:tab w:val="num" w:pos="2160"/>
+        </w:tabs>
+        <w:ind w:left="2160" w:hanging="360"/>
+      </w:pPr>
+      <w:rPr>
+        <w:rFonts w:ascii="Wingdings" w:hAnsi="Wingdings" w:hint="default"/>
+        <w:sz w:val="20"/>
+      </w:rPr>
+    </w:lvl>
+    <w:lvl w:ilvl="3" w:tentative="1">
+      <w:start w:val="1"/>
+      <w:numFmt w:val="bullet"/>
+      <w:lvlText w:val=""/>
+      <w:lvlJc w:val="left"/>
+      <w:pPr>
+        <w:tabs>
+          <w:tab w:val="num" w:pos="2880"/>
+        </w:tabs>
+        <w:ind w:left="2880" w:hanging="360"/>
+      </w:pPr>
+      <w:rPr>
+        <w:rFonts w:ascii="Wingdings" w:hAnsi="Wingdings" w:hint="default"/>
+        <w:sz w:val="20"/>
+      </w:rPr>
+    </w:lvl>
+    <w:lvl w:ilvl="4" w:tentative="1">
+      <w:start w:val="1"/>
+      <w:numFmt w:val="bullet"/>
+      <w:lvlText w:val=""/>
+      <w:lvlJc w:val="left"/>
+      <w:pPr>
+        <w:tabs>
+          <w:tab w:val="num" w:pos="3600"/>
+        </w:tabs>
+        <w:ind w:left="3600" w:hanging="360"/>
+      </w:pPr>
+      <w:rPr>
+        <w:rFonts w:ascii="Wingdings" w:hAnsi="Wingdings" w:hint="default"/>
+        <w:sz w:val="20"/>
+      </w:rPr>
+    </w:lvl>
+    <w:lvl w:ilvl="5" w:tentative="1">
+      <w:start w:val="1"/>
+      <w:numFmt w:val="bullet"/>
+      <w:lvlText w:val=""/>
+      <w:lvlJc w:val="left"/>
+      <w:pPr>
+        <w:tabs>
+          <w:tab w:val="num" w:pos="4320"/>
+        </w:tabs>
+        <w:ind w:left="4320" w:hanging="360"/>
+      </w:pPr>
+      <w:rPr>
+        <w:rFonts w:ascii="Wingdings" w:hAnsi="Wingdings" w:hint="default"/>
+        <w:sz w:val="20"/>
+      </w:rPr>
+    </w:lvl>
+    <w:lvl w:ilvl="6" w:tentative="1">
+      <w:start w:val="1"/>
+      <w:numFmt w:val="bullet"/>
+      <w:lvlText w:val=""/>
+      <w:lvlJc w:val="left"/>
+      <w:pPr>
+        <w:tabs>
+          <w:tab w:val="num" w:pos="5040"/>
+        </w:tabs>
+        <w:ind w:left="5040" w:hanging="360"/>
+      </w:pPr>
+      <w:rPr>
+        <w:rFonts w:ascii="Wingdings" w:hAnsi="Wingdings" w:hint="default"/>
+        <w:sz w:val="20"/>
+      </w:rPr>
+    </w:lvl>
+    <w:lvl w:ilvl="7" w:tentative="1">
+      <w:start w:val="1"/>
+      <w:numFmt w:val="bullet"/>
+      <w:lvlText w:val=""/>
+      <w:lvlJc w:val="left"/>
+      <w:pPr>
+        <w:tabs>
+          <w:tab w:val="num" w:pos="5760"/>
+        </w:tabs>
+        <w:ind w:left="5760" w:hanging="360"/>
+      </w:pPr>
+      <w:rPr>
+        <w:rFonts w:ascii="Wingdings" w:hAnsi="Wingdings" w:hint="default"/>
+        <w:sz w:val="20"/>
+      </w:rPr>
+    </w:lvl>
+    <w:lvl w:ilvl="8" w:tentative="1">
+      <w:start w:val="1"/>
+      <w:numFmt w:val="bullet"/>
+      <w:lvlText w:val=""/>
+      <w:lvlJc w:val="left"/>
+      <w:pPr>
+        <w:tabs>
+          <w:tab w:val="num" w:pos="6480"/>
+        </w:tabs>
+        <w:ind w:left="6480" w:hanging="360"/>
+      </w:pPr>
+      <w:rPr>
+        <w:rFonts w:ascii="Wingdings" w:hAnsi="Wingdings" w:hint="default"/>
+        <w:sz w:val="20"/>
+      </w:rPr>
+    </w:lvl>
+  </w:abstractNum>
+  <w:abstractNum w:abstractNumId="15" w15:restartNumberingAfterBreak="0">
+    <w:nsid w:val="4BB050E1"/>
+    <w:multiLevelType w:val="hybridMultilevel"/>
+    <w:tmpl w:val="DDBAECD8"/>
+    <w:lvl w:ilvl="0" w:tplc="04190001">
+      <w:start w:val="1"/>
+      <w:numFmt w:val="bullet"/>
+      <w:lvlText w:val=""/>
+      <w:lvlJc w:val="left"/>
+      <w:pPr>
+        <w:ind w:left="1429" w:hanging="360"/>
+      </w:pPr>
+      <w:rPr>
+        <w:rFonts w:ascii="Symbol" w:hAnsi="Symbol" w:hint="default"/>
+      </w:rPr>
+    </w:lvl>
+    <w:lvl w:ilvl="1" w:tplc="04190003" w:tentative="1">
+      <w:start w:val="1"/>
+      <w:numFmt w:val="bullet"/>
+      <w:lvlText w:val="o"/>
+      <w:lvlJc w:val="left"/>
+      <w:pPr>
+        <w:ind w:left="2149" w:hanging="360"/>
+      </w:pPr>
+      <w:rPr>
+        <w:rFonts w:ascii="Courier New" w:hAnsi="Courier New" w:cs="Courier New" w:hint="default"/>
+      </w:rPr>
+    </w:lvl>
+    <w:lvl w:ilvl="2" w:tplc="04190005" w:tentative="1">
+      <w:start w:val="1"/>
+      <w:numFmt w:val="bullet"/>
+      <w:lvlText w:val=""/>
+      <w:lvlJc w:val="left"/>
+      <w:pPr>
+        <w:ind w:left="2869" w:hanging="360"/>
+      </w:pPr>
+      <w:rPr>
+        <w:rFonts w:ascii="Wingdings" w:hAnsi="Wingdings" w:hint="default"/>
+      </w:rPr>
+    </w:lvl>
+    <w:lvl w:ilvl="3" w:tplc="04190001" w:tentative="1">
+      <w:start w:val="1"/>
+      <w:numFmt w:val="bullet"/>
+      <w:lvlText w:val=""/>
+      <w:lvlJc w:val="left"/>
+      <w:pPr>
+        <w:ind w:left="3589" w:hanging="360"/>
+      </w:pPr>
+      <w:rPr>
+        <w:rFonts w:ascii="Symbol" w:hAnsi="Symbol" w:hint="default"/>
+      </w:rPr>
+    </w:lvl>
+    <w:lvl w:ilvl="4" w:tplc="04190003" w:tentative="1">
+      <w:start w:val="1"/>
+      <w:numFmt w:val="bullet"/>
+      <w:lvlText w:val="o"/>
+      <w:lvlJc w:val="left"/>
+      <w:pPr>
+        <w:ind w:left="4309" w:hanging="360"/>
+      </w:pPr>
+      <w:rPr>
+        <w:rFonts w:ascii="Courier New" w:hAnsi="Courier New" w:cs="Courier New" w:hint="default"/>
+      </w:rPr>
+    </w:lvl>
+    <w:lvl w:ilvl="5" w:tplc="04190005" w:tentative="1">
+      <w:start w:val="1"/>
+      <w:numFmt w:val="bullet"/>
+      <w:lvlText w:val=""/>
+      <w:lvlJc w:val="left"/>
+      <w:pPr>
+        <w:ind w:left="5029" w:hanging="360"/>
+      </w:pPr>
+      <w:rPr>
+        <w:rFonts w:ascii="Wingdings" w:hAnsi="Wingdings" w:hint="default"/>
+      </w:rPr>
+    </w:lvl>
+    <w:lvl w:ilvl="6" w:tplc="04190001" w:tentative="1">
+      <w:start w:val="1"/>
+      <w:numFmt w:val="bullet"/>
+      <w:lvlText w:val=""/>
+      <w:lvlJc w:val="left"/>
+      <w:pPr>
+        <w:ind w:left="5749" w:hanging="360"/>
+      </w:pPr>
+      <w:rPr>
+        <w:rFonts w:ascii="Symbol" w:hAnsi="Symbol" w:hint="default"/>
+      </w:rPr>
+    </w:lvl>
+    <w:lvl w:ilvl="7" w:tplc="04190003" w:tentative="1">
+      <w:start w:val="1"/>
+      <w:numFmt w:val="bullet"/>
+      <w:lvlText w:val="o"/>
+      <w:lvlJc w:val="left"/>
+      <w:pPr>
+        <w:ind w:left="6469" w:hanging="360"/>
+      </w:pPr>
+      <w:rPr>
+        <w:rFonts w:ascii="Courier New" w:hAnsi="Courier New" w:cs="Courier New" w:hint="default"/>
+      </w:rPr>
+    </w:lvl>
+    <w:lvl w:ilvl="8" w:tplc="04190005" w:tentative="1">
+      <w:start w:val="1"/>
+      <w:numFmt w:val="bullet"/>
+      <w:lvlText w:val=""/>
+      <w:lvlJc w:val="left"/>
+      <w:pPr>
+        <w:ind w:left="7189" w:hanging="360"/>
+      </w:pPr>
+      <w:rPr>
+        <w:rFonts w:ascii="Wingdings" w:hAnsi="Wingdings" w:hint="default"/>
+      </w:rPr>
+    </w:lvl>
+  </w:abstractNum>
+  <w:abstractNum w:abstractNumId="16" w15:restartNumberingAfterBreak="0">
+    <w:nsid w:val="52A31026"/>
+    <w:multiLevelType w:val="multilevel"/>
+    <w:tmpl w:val="80E43100"/>
+    <w:lvl w:ilvl="0">
+      <w:start w:val="1"/>
+      <w:numFmt w:val="bullet"/>
+      <w:lvlText w:val=""/>
+      <w:lvlJc w:val="left"/>
+      <w:pPr>
+        <w:tabs>
+          <w:tab w:val="num" w:pos="1429"/>
+        </w:tabs>
+        <w:ind w:left="1429" w:hanging="360"/>
+      </w:pPr>
+      <w:rPr>
+        <w:rFonts w:ascii="Symbol" w:hAnsi="Symbol" w:hint="default"/>
+        <w:sz w:val="20"/>
+      </w:rPr>
+    </w:lvl>
+    <w:lvl w:ilvl="1" w:tentative="1">
+      <w:start w:val="1"/>
+      <w:numFmt w:val="bullet"/>
+      <w:lvlText w:val="o"/>
+      <w:lvlJc w:val="left"/>
+      <w:pPr>
+        <w:tabs>
+          <w:tab w:val="num" w:pos="2149"/>
+        </w:tabs>
+        <w:ind w:left="2149" w:hanging="360"/>
+      </w:pPr>
+      <w:rPr>
+        <w:rFonts w:ascii="Courier New" w:hAnsi="Courier New" w:hint="default"/>
+        <w:sz w:val="20"/>
+      </w:rPr>
+    </w:lvl>
+    <w:lvl w:ilvl="2" w:tentative="1">
+      <w:start w:val="1"/>
+      <w:numFmt w:val="bullet"/>
+      <w:lvlText w:val=""/>
+      <w:lvlJc w:val="left"/>
+      <w:pPr>
+        <w:tabs>
+          <w:tab w:val="num" w:pos="2869"/>
+        </w:tabs>
+        <w:ind w:left="2869" w:hanging="360"/>
+      </w:pPr>
+      <w:rPr>
+        <w:rFonts w:ascii="Wingdings" w:hAnsi="Wingdings" w:hint="default"/>
+        <w:sz w:val="20"/>
+      </w:rPr>
+    </w:lvl>
+    <w:lvl w:ilvl="3" w:tentative="1">
+      <w:start w:val="1"/>
+      <w:numFmt w:val="bullet"/>
+      <w:lvlText w:val=""/>
+      <w:lvlJc w:val="left"/>
+      <w:pPr>
+        <w:tabs>
+          <w:tab w:val="num" w:pos="3589"/>
+        </w:tabs>
+        <w:ind w:left="3589" w:hanging="360"/>
+      </w:pPr>
+      <w:rPr>
+        <w:rFonts w:ascii="Wingdings" w:hAnsi="Wingdings" w:hint="default"/>
+        <w:sz w:val="20"/>
+      </w:rPr>
+    </w:lvl>
+    <w:lvl w:ilvl="4" w:tentative="1">
+      <w:start w:val="1"/>
+      <w:numFmt w:val="bullet"/>
+      <w:lvlText w:val=""/>
+      <w:lvlJc w:val="left"/>
+      <w:pPr>
+        <w:tabs>
+          <w:tab w:val="num" w:pos="4309"/>
+        </w:tabs>
+        <w:ind w:left="4309" w:hanging="360"/>
+      </w:pPr>
+      <w:rPr>
+        <w:rFonts w:ascii="Wingdings" w:hAnsi="Wingdings" w:hint="default"/>
+        <w:sz w:val="20"/>
+      </w:rPr>
+    </w:lvl>
+    <w:lvl w:ilvl="5" w:tentative="1">
+      <w:start w:val="1"/>
+      <w:numFmt w:val="bullet"/>
+      <w:lvlText w:val=""/>
+      <w:lvlJc w:val="left"/>
+      <w:pPr>
+        <w:tabs>
+          <w:tab w:val="num" w:pos="5029"/>
+        </w:tabs>
+        <w:ind w:left="5029" w:hanging="360"/>
+      </w:pPr>
+      <w:rPr>
+        <w:rFonts w:ascii="Wingdings" w:hAnsi="Wingdings" w:hint="default"/>
+        <w:sz w:val="20"/>
+      </w:rPr>
+    </w:lvl>
+    <w:lvl w:ilvl="6" w:tentative="1">
+      <w:start w:val="1"/>
+      <w:numFmt w:val="bullet"/>
+      <w:lvlText w:val=""/>
+      <w:lvlJc w:val="left"/>
+      <w:pPr>
+        <w:tabs>
+          <w:tab w:val="num" w:pos="5749"/>
+        </w:tabs>
+        <w:ind w:left="5749" w:hanging="360"/>
+      </w:pPr>
+      <w:rPr>
+        <w:rFonts w:ascii="Wingdings" w:hAnsi="Wingdings" w:hint="default"/>
+        <w:sz w:val="20"/>
+      </w:rPr>
+    </w:lvl>
+    <w:lvl w:ilvl="7" w:tentative="1">
+      <w:start w:val="1"/>
+      <w:numFmt w:val="bullet"/>
+      <w:lvlText w:val=""/>
+      <w:lvlJc w:val="left"/>
+      <w:pPr>
+        <w:tabs>
+          <w:tab w:val="num" w:pos="6469"/>
+        </w:tabs>
+        <w:ind w:left="6469" w:hanging="360"/>
+      </w:pPr>
+      <w:rPr>
+        <w:rFonts w:ascii="Wingdings" w:hAnsi="Wingdings" w:hint="default"/>
+        <w:sz w:val="20"/>
+      </w:rPr>
+    </w:lvl>
+    <w:lvl w:ilvl="8" w:tentative="1">
+      <w:start w:val="1"/>
+      <w:numFmt w:val="bullet"/>
+      <w:lvlText w:val=""/>
+      <w:lvlJc w:val="left"/>
+      <w:pPr>
+        <w:tabs>
+          <w:tab w:val="num" w:pos="7189"/>
+        </w:tabs>
+        <w:ind w:left="7189" w:hanging="360"/>
+      </w:pPr>
+      <w:rPr>
+        <w:rFonts w:ascii="Wingdings" w:hAnsi="Wingdings" w:hint="default"/>
+        <w:sz w:val="20"/>
+      </w:rPr>
+    </w:lvl>
+  </w:abstractNum>
+  <w:abstractNum w:abstractNumId="17" w15:restartNumberingAfterBreak="0">
+    <w:nsid w:val="560557D1"/>
+    <w:multiLevelType w:val="hybridMultilevel"/>
+    <w:tmpl w:val="B808AAD8"/>
+    <w:lvl w:ilvl="0" w:tplc="B2F28910">
+      <w:start w:val="1"/>
+      <w:numFmt w:val="decimal"/>
+      <w:lvlText w:val="%1."/>
+      <w:lvlJc w:val="left"/>
+      <w:pPr>
+        <w:ind w:left="1069" w:hanging="360"/>
+      </w:pPr>
+      <w:rPr>
+        <w:rFonts w:hint="default"/>
+      </w:rPr>
+    </w:lvl>
+    <w:lvl w:ilvl="1" w:tplc="04190019" w:tentative="1">
+      <w:start w:val="1"/>
+      <w:numFmt w:val="lowerLetter"/>
+      <w:lvlText w:val="%2."/>
+      <w:lvlJc w:val="left"/>
+      <w:pPr>
+        <w:ind w:left="1789" w:hanging="360"/>
+      </w:pPr>
+    </w:lvl>
+    <w:lvl w:ilvl="2" w:tplc="0419001B" w:tentative="1">
+      <w:start w:val="1"/>
+      <w:numFmt w:val="lowerRoman"/>
+      <w:lvlText w:val="%3."/>
+      <w:lvlJc w:val="right"/>
+      <w:pPr>
+        <w:ind w:left="2509" w:hanging="180"/>
+      </w:pPr>
+    </w:lvl>
+    <w:lvl w:ilvl="3" w:tplc="0419000F" w:tentative="1">
+      <w:start w:val="1"/>
+      <w:numFmt w:val="decimal"/>
+      <w:lvlText w:val="%4."/>
+      <w:lvlJc w:val="left"/>
+      <w:pPr>
+        <w:ind w:left="3229" w:hanging="360"/>
+      </w:pPr>
+    </w:lvl>
+    <w:lvl w:ilvl="4" w:tplc="04190019" w:tentative="1">
+      <w:start w:val="1"/>
+      <w:numFmt w:val="lowerLetter"/>
+      <w:lvlText w:val="%5."/>
+      <w:lvlJc w:val="left"/>
+      <w:pPr>
+        <w:ind w:left="3949" w:hanging="360"/>
+      </w:pPr>
+    </w:lvl>
+    <w:lvl w:ilvl="5" w:tplc="0419001B" w:tentative="1">
+      <w:start w:val="1"/>
+      <w:numFmt w:val="lowerRoman"/>
+      <w:lvlText w:val="%6."/>
+      <w:lvlJc w:val="right"/>
+      <w:pPr>
+        <w:ind w:left="4669" w:hanging="180"/>
+      </w:pPr>
+    </w:lvl>
+    <w:lvl w:ilvl="6" w:tplc="0419000F" w:tentative="1">
+      <w:start w:val="1"/>
+      <w:numFmt w:val="decimal"/>
+      <w:lvlText w:val="%7."/>
+      <w:lvlJc w:val="left"/>
+      <w:pPr>
+        <w:ind w:left="5389" w:hanging="360"/>
+      </w:pPr>
+    </w:lvl>
+    <w:lvl w:ilvl="7" w:tplc="04190019" w:tentative="1">
+      <w:start w:val="1"/>
+      <w:numFmt w:val="lowerLetter"/>
+      <w:lvlText w:val="%8."/>
+      <w:lvlJc w:val="left"/>
+      <w:pPr>
+        <w:ind w:left="6109" w:hanging="360"/>
+      </w:pPr>
+    </w:lvl>
+    <w:lvl w:ilvl="8" w:tplc="0419001B" w:tentative="1">
+      <w:start w:val="1"/>
+      <w:numFmt w:val="lowerRoman"/>
+      <w:lvlText w:val="%9."/>
+      <w:lvlJc w:val="right"/>
+      <w:pPr>
+        <w:ind w:left="6829" w:hanging="180"/>
+      </w:pPr>
+    </w:lvl>
+  </w:abstractNum>
+  <w:abstractNum w:abstractNumId="18" w15:restartNumberingAfterBreak="0">
+    <w:nsid w:val="675276B6"/>
+    <w:multiLevelType w:val="hybridMultilevel"/>
+    <w:tmpl w:val="DD2C9CEA"/>
+    <w:lvl w:ilvl="0" w:tplc="FFFFFFFF">
+      <w:start w:val="1"/>
+      <w:numFmt w:val="decimal"/>
+      <w:lvlText w:val="%1."/>
+      <w:lvlJc w:val="left"/>
+      <w:pPr>
+        <w:ind w:left="1429" w:hanging="360"/>
+      </w:pPr>
+    </w:lvl>
+    <w:lvl w:ilvl="1" w:tplc="0419000F">
+      <w:start w:val="1"/>
+      <w:numFmt w:val="decimal"/>
+      <w:lvlText w:val="%2."/>
+      <w:lvlJc w:val="left"/>
+      <w:pPr>
+        <w:ind w:left="2149" w:hanging="360"/>
+      </w:pPr>
+    </w:lvl>
+    <w:lvl w:ilvl="2" w:tplc="FFFFFFFF" w:tentative="1">
+      <w:start w:val="1"/>
+      <w:numFmt w:val="lowerRoman"/>
+      <w:lvlText w:val="%3."/>
+      <w:lvlJc w:val="right"/>
+      <w:pPr>
+        <w:ind w:left="2869" w:hanging="180"/>
+      </w:pPr>
+    </w:lvl>
+    <w:lvl w:ilvl="3" w:tplc="FFFFFFFF" w:tentative="1">
+      <w:start w:val="1"/>
+      <w:numFmt w:val="decimal"/>
+      <w:lvlText w:val="%4."/>
+      <w:lvlJc w:val="left"/>
+      <w:pPr>
+        <w:ind w:left="3589" w:hanging="360"/>
+      </w:pPr>
+    </w:lvl>
+    <w:lvl w:ilvl="4" w:tplc="FFFFFFFF" w:tentative="1">
+      <w:start w:val="1"/>
+      <w:numFmt w:val="lowerLetter"/>
+      <w:lvlText w:val="%5."/>
+      <w:lvlJc w:val="left"/>
+      <w:pPr>
+        <w:ind w:left="4309" w:hanging="360"/>
+      </w:pPr>
+    </w:lvl>
+    <w:lvl w:ilvl="5" w:tplc="FFFFFFFF" w:tentative="1">
+      <w:start w:val="1"/>
+      <w:numFmt w:val="lowerRoman"/>
+      <w:lvlText w:val="%6."/>
+      <w:lvlJc w:val="right"/>
+      <w:pPr>
+        <w:ind w:left="5029" w:hanging="180"/>
+      </w:pPr>
+    </w:lvl>
+    <w:lvl w:ilvl="6" w:tplc="FFFFFFFF" w:tentative="1">
+      <w:start w:val="1"/>
+      <w:numFmt w:val="decimal"/>
+      <w:lvlText w:val="%7."/>
+      <w:lvlJc w:val="left"/>
+      <w:pPr>
+        <w:ind w:left="5749" w:hanging="360"/>
+      </w:pPr>
+    </w:lvl>
+    <w:lvl w:ilvl="7" w:tplc="FFFFFFFF" w:tentative="1">
+      <w:start w:val="1"/>
+      <w:numFmt w:val="lowerLetter"/>
+      <w:lvlText w:val="%8."/>
+      <w:lvlJc w:val="left"/>
+      <w:pPr>
+        <w:ind w:left="6469" w:hanging="360"/>
+      </w:pPr>
+    </w:lvl>
+    <w:lvl w:ilvl="8" w:tplc="FFFFFFFF" w:tentative="1">
+      <w:start w:val="1"/>
+      <w:numFmt w:val="lowerRoman"/>
+      <w:lvlText w:val="%9."/>
+      <w:lvlJc w:val="right"/>
+      <w:pPr>
+        <w:ind w:left="7189" w:hanging="180"/>
+      </w:pPr>
+    </w:lvl>
+  </w:abstractNum>
+  <w:abstractNum w:abstractNumId="19" w15:restartNumberingAfterBreak="0">
+    <w:nsid w:val="6B211A75"/>
+    <w:multiLevelType w:val="multilevel"/>
+    <w:tmpl w:val="423A2B3C"/>
+    <w:lvl w:ilvl="0">
+      <w:start w:val="1"/>
+      <w:numFmt w:val="bullet"/>
+      <w:lvlText w:val=""/>
+      <w:lvlJc w:val="left"/>
+      <w:pPr>
+        <w:tabs>
+          <w:tab w:val="num" w:pos="720"/>
+        </w:tabs>
+        <w:ind w:left="720" w:hanging="360"/>
+      </w:pPr>
+      <w:rPr>
+        <w:rFonts w:ascii="Symbol" w:hAnsi="Symbol" w:hint="default"/>
+        <w:sz w:val="20"/>
+      </w:rPr>
+    </w:lvl>
+    <w:lvl w:ilvl="1" w:tentative="1">
+      <w:start w:val="1"/>
+      <w:numFmt w:val="bullet"/>
+      <w:lvlText w:val="o"/>
+      <w:lvlJc w:val="left"/>
+      <w:pPr>
+        <w:tabs>
+          <w:tab w:val="num" w:pos="1440"/>
+        </w:tabs>
+        <w:ind w:left="1440" w:hanging="360"/>
+      </w:pPr>
+      <w:rPr>
+        <w:rFonts w:ascii="Courier New" w:hAnsi="Courier New" w:hint="default"/>
+        <w:sz w:val="20"/>
+      </w:rPr>
+    </w:lvl>
+    <w:lvl w:ilvl="2" w:tentative="1">
+      <w:start w:val="1"/>
+      <w:numFmt w:val="bullet"/>
+      <w:lvlText w:val=""/>
+      <w:lvlJc w:val="left"/>
+      <w:pPr>
+        <w:tabs>
+          <w:tab w:val="num" w:pos="2160"/>
+        </w:tabs>
+        <w:ind w:left="2160" w:hanging="360"/>
+      </w:pPr>
+      <w:rPr>
+        <w:rFonts w:ascii="Wingdings" w:hAnsi="Wingdings" w:hint="default"/>
+        <w:sz w:val="20"/>
+      </w:rPr>
+    </w:lvl>
+    <w:lvl w:ilvl="3" w:tentative="1">
+      <w:start w:val="1"/>
+      <w:numFmt w:val="bullet"/>
+      <w:lvlText w:val=""/>
+      <w:lvlJc w:val="left"/>
+      <w:pPr>
+        <w:tabs>
+          <w:tab w:val="num" w:pos="2880"/>
+        </w:tabs>
+        <w:ind w:left="2880" w:hanging="360"/>
+      </w:pPr>
+      <w:rPr>
+        <w:rFonts w:ascii="Wingdings" w:hAnsi="Wingdings" w:hint="default"/>
+        <w:sz w:val="20"/>
+      </w:rPr>
+    </w:lvl>
+    <w:lvl w:ilvl="4" w:tentative="1">
+      <w:start w:val="1"/>
+      <w:numFmt w:val="bullet"/>
+      <w:lvlText w:val=""/>
+      <w:lvlJc w:val="left"/>
+      <w:pPr>
+        <w:tabs>
+          <w:tab w:val="num" w:pos="3600"/>
+        </w:tabs>
+        <w:ind w:left="3600" w:hanging="360"/>
+      </w:pPr>
+      <w:rPr>
+        <w:rFonts w:ascii="Wingdings" w:hAnsi="Wingdings" w:hint="default"/>
+        <w:sz w:val="20"/>
+      </w:rPr>
+    </w:lvl>
+    <w:lvl w:ilvl="5" w:tentative="1">
+      <w:start w:val="1"/>
+      <w:numFmt w:val="bullet"/>
+      <w:lvlText w:val=""/>
+      <w:lvlJc w:val="left"/>
+      <w:pPr>
+        <w:tabs>
+          <w:tab w:val="num" w:pos="4320"/>
+        </w:tabs>
+        <w:ind w:left="4320" w:hanging="360"/>
+      </w:pPr>
+      <w:rPr>
+        <w:rFonts w:ascii="Wingdings" w:hAnsi="Wingdings" w:hint="default"/>
+        <w:sz w:val="20"/>
+      </w:rPr>
+    </w:lvl>
+    <w:lvl w:ilvl="6" w:tentative="1">
+      <w:start w:val="1"/>
+      <w:numFmt w:val="bullet"/>
+      <w:lvlText w:val=""/>
+      <w:lvlJc w:val="left"/>
+      <w:pPr>
+        <w:tabs>
+          <w:tab w:val="num" w:pos="5040"/>
+        </w:tabs>
+        <w:ind w:left="5040" w:hanging="360"/>
+      </w:pPr>
+      <w:rPr>
+        <w:rFonts w:ascii="Wingdings" w:hAnsi="Wingdings" w:hint="default"/>
+        <w:sz w:val="20"/>
+      </w:rPr>
+    </w:lvl>
+    <w:lvl w:ilvl="7" w:tentative="1">
+      <w:start w:val="1"/>
+      <w:numFmt w:val="bullet"/>
+      <w:lvlText w:val=""/>
+      <w:lvlJc w:val="left"/>
+      <w:pPr>
+        <w:tabs>
+          <w:tab w:val="num" w:pos="5760"/>
+        </w:tabs>
+        <w:ind w:left="5760" w:hanging="360"/>
+      </w:pPr>
+      <w:rPr>
+        <w:rFonts w:ascii="Wingdings" w:hAnsi="Wingdings" w:hint="default"/>
+        <w:sz w:val="20"/>
+      </w:rPr>
+    </w:lvl>
+    <w:lvl w:ilvl="8" w:tentative="1">
+      <w:start w:val="1"/>
+      <w:numFmt w:val="bullet"/>
+      <w:lvlText w:val=""/>
+      <w:lvlJc w:val="left"/>
+      <w:pPr>
+        <w:tabs>
+          <w:tab w:val="num" w:pos="6480"/>
+        </w:tabs>
+        <w:ind w:left="6480" w:hanging="360"/>
+      </w:pPr>
+      <w:rPr>
+        <w:rFonts w:ascii="Wingdings" w:hAnsi="Wingdings" w:hint="default"/>
+        <w:sz w:val="20"/>
+      </w:rPr>
+    </w:lvl>
+  </w:abstractNum>
+  <w:abstractNum w:abstractNumId="20" w15:restartNumberingAfterBreak="0">
+    <w:nsid w:val="70EA7EA6"/>
+    <w:multiLevelType w:val="hybridMultilevel"/>
+    <w:tmpl w:val="D0AA9014"/>
+    <w:lvl w:ilvl="0" w:tplc="04190001">
+      <w:start w:val="1"/>
+      <w:numFmt w:val="bullet"/>
+      <w:lvlText w:val=""/>
+      <w:lvlJc w:val="left"/>
+      <w:pPr>
+        <w:ind w:left="1429" w:hanging="360"/>
+      </w:pPr>
+      <w:rPr>
+        <w:rFonts w:ascii="Symbol" w:hAnsi="Symbol" w:hint="default"/>
+      </w:rPr>
+    </w:lvl>
+    <w:lvl w:ilvl="1" w:tplc="04190003" w:tentative="1">
+      <w:start w:val="1"/>
+      <w:numFmt w:val="bullet"/>
+      <w:lvlText w:val="o"/>
+      <w:lvlJc w:val="left"/>
+      <w:pPr>
+        <w:ind w:left="2149" w:hanging="360"/>
+      </w:pPr>
+      <w:rPr>
+        <w:rFonts w:ascii="Courier New" w:hAnsi="Courier New" w:cs="Courier New" w:hint="default"/>
+      </w:rPr>
+    </w:lvl>
+    <w:lvl w:ilvl="2" w:tplc="04190005" w:tentative="1">
+      <w:start w:val="1"/>
+      <w:numFmt w:val="bullet"/>
+      <w:lvlText w:val=""/>
+      <w:lvlJc w:val="left"/>
+      <w:pPr>
+        <w:ind w:left="2869" w:hanging="360"/>
+      </w:pPr>
+      <w:rPr>
+        <w:rFonts w:ascii="Wingdings" w:hAnsi="Wingdings" w:hint="default"/>
+      </w:rPr>
+    </w:lvl>
+    <w:lvl w:ilvl="3" w:tplc="04190001" w:tentative="1">
+      <w:start w:val="1"/>
+      <w:numFmt w:val="bullet"/>
+      <w:lvlText w:val=""/>
+      <w:lvlJc w:val="left"/>
+      <w:pPr>
+        <w:ind w:left="3589" w:hanging="360"/>
+      </w:pPr>
+      <w:rPr>
+        <w:rFonts w:ascii="Symbol" w:hAnsi="Symbol" w:hint="default"/>
+      </w:rPr>
+    </w:lvl>
+    <w:lvl w:ilvl="4" w:tplc="04190003" w:tentative="1">
+      <w:start w:val="1"/>
+      <w:numFmt w:val="bullet"/>
+      <w:lvlText w:val="o"/>
+      <w:lvlJc w:val="left"/>
+      <w:pPr>
+        <w:ind w:left="4309" w:hanging="360"/>
+      </w:pPr>
+      <w:rPr>
+        <w:rFonts w:ascii="Courier New" w:hAnsi="Courier New" w:cs="Courier New" w:hint="default"/>
+      </w:rPr>
+    </w:lvl>
+    <w:lvl w:ilvl="5" w:tplc="04190005" w:tentative="1">
+      <w:start w:val="1"/>
+      <w:numFmt w:val="bullet"/>
+      <w:lvlText w:val=""/>
+      <w:lvlJc w:val="left"/>
+      <w:pPr>
+        <w:ind w:left="5029" w:hanging="360"/>
+      </w:pPr>
+      <w:rPr>
+        <w:rFonts w:ascii="Wingdings" w:hAnsi="Wingdings" w:hint="default"/>
+      </w:rPr>
+    </w:lvl>
+    <w:lvl w:ilvl="6" w:tplc="04190001" w:tentative="1">
+      <w:start w:val="1"/>
+      <w:numFmt w:val="bullet"/>
+      <w:lvlText w:val=""/>
+      <w:lvlJc w:val="left"/>
+      <w:pPr>
+        <w:ind w:left="5749" w:hanging="360"/>
+      </w:pPr>
+      <w:rPr>
+        <w:rFonts w:ascii="Symbol" w:hAnsi="Symbol" w:hint="default"/>
+      </w:rPr>
+    </w:lvl>
+    <w:lvl w:ilvl="7" w:tplc="04190003" w:tentative="1">
+      <w:start w:val="1"/>
+      <w:numFmt w:val="bullet"/>
+      <w:lvlText w:val="o"/>
+      <w:lvlJc w:val="left"/>
+      <w:pPr>
+        <w:ind w:left="6469" w:hanging="360"/>
+      </w:pPr>
+      <w:rPr>
+        <w:rFonts w:ascii="Courier New" w:hAnsi="Courier New" w:cs="Courier New" w:hint="default"/>
+      </w:rPr>
+    </w:lvl>
+    <w:lvl w:ilvl="8" w:tplc="04190005" w:tentative="1">
+      <w:start w:val="1"/>
+      <w:numFmt w:val="bullet"/>
+      <w:lvlText w:val=""/>
+      <w:lvlJc w:val="left"/>
+      <w:pPr>
+        <w:ind w:left="7189" w:hanging="360"/>
+      </w:pPr>
+      <w:rPr>
+        <w:rFonts w:ascii="Wingdings" w:hAnsi="Wingdings" w:hint="default"/>
+      </w:rPr>
+    </w:lvl>
+  </w:abstractNum>
+  <w:abstractNum w:abstractNumId="21" w15:restartNumberingAfterBreak="0">
     <w:nsid w:val="71B17231"/>
     <w:multiLevelType w:val="hybridMultilevel"/>
     <w:tmpl w:val="0A3E3142"/>
@@ -3070,10 +6179,10 @@
       </w:pPr>
     </w:lvl>
   </w:abstractNum>
-  <w:abstractNum w:abstractNumId="4" w15:restartNumberingAfterBreak="0">
+  <w:abstractNum w:abstractNumId="22" w15:restartNumberingAfterBreak="0">
     <w:nsid w:val="7479212B"/>
     <w:multiLevelType w:val="hybridMultilevel"/>
-    <w:tmpl w:val="546E926C"/>
+    <w:tmpl w:val="CFDCC16A"/>
     <w:lvl w:ilvl="0" w:tplc="0419000F">
       <w:start w:val="1"/>
       <w:numFmt w:val="decimal"/>
@@ -3156,8 +6265,157 @@
       </w:pPr>
     </w:lvl>
   </w:abstractNum>
+  <w:abstractNum w:abstractNumId="23" w15:restartNumberingAfterBreak="0">
+    <w:nsid w:val="78F0629D"/>
+    <w:multiLevelType w:val="multilevel"/>
+    <w:tmpl w:val="DA1CE4BE"/>
+    <w:lvl w:ilvl="0">
+      <w:start w:val="1"/>
+      <w:numFmt w:val="bullet"/>
+      <w:lvlText w:val=""/>
+      <w:lvlJc w:val="left"/>
+      <w:pPr>
+        <w:tabs>
+          <w:tab w:val="num" w:pos="720"/>
+        </w:tabs>
+        <w:ind w:left="720" w:hanging="360"/>
+      </w:pPr>
+      <w:rPr>
+        <w:rFonts w:ascii="Symbol" w:hAnsi="Symbol" w:hint="default"/>
+        <w:sz w:val="20"/>
+      </w:rPr>
+    </w:lvl>
+    <w:lvl w:ilvl="1" w:tentative="1">
+      <w:start w:val="1"/>
+      <w:numFmt w:val="bullet"/>
+      <w:lvlText w:val="o"/>
+      <w:lvlJc w:val="left"/>
+      <w:pPr>
+        <w:tabs>
+          <w:tab w:val="num" w:pos="1440"/>
+        </w:tabs>
+        <w:ind w:left="1440" w:hanging="360"/>
+      </w:pPr>
+      <w:rPr>
+        <w:rFonts w:ascii="Courier New" w:hAnsi="Courier New" w:hint="default"/>
+        <w:sz w:val="20"/>
+      </w:rPr>
+    </w:lvl>
+    <w:lvl w:ilvl="2" w:tentative="1">
+      <w:start w:val="1"/>
+      <w:numFmt w:val="bullet"/>
+      <w:lvlText w:val=""/>
+      <w:lvlJc w:val="left"/>
+      <w:pPr>
+        <w:tabs>
+          <w:tab w:val="num" w:pos="2160"/>
+        </w:tabs>
+        <w:ind w:left="2160" w:hanging="360"/>
+      </w:pPr>
+      <w:rPr>
+        <w:rFonts w:ascii="Wingdings" w:hAnsi="Wingdings" w:hint="default"/>
+        <w:sz w:val="20"/>
+      </w:rPr>
+    </w:lvl>
+    <w:lvl w:ilvl="3" w:tentative="1">
+      <w:start w:val="1"/>
+      <w:numFmt w:val="bullet"/>
+      <w:lvlText w:val=""/>
+      <w:lvlJc w:val="left"/>
+      <w:pPr>
+        <w:tabs>
+          <w:tab w:val="num" w:pos="2880"/>
+        </w:tabs>
+        <w:ind w:left="2880" w:hanging="360"/>
+      </w:pPr>
+      <w:rPr>
+        <w:rFonts w:ascii="Wingdings" w:hAnsi="Wingdings" w:hint="default"/>
+        <w:sz w:val="20"/>
+      </w:rPr>
+    </w:lvl>
+    <w:lvl w:ilvl="4" w:tentative="1">
+      <w:start w:val="1"/>
+      <w:numFmt w:val="bullet"/>
+      <w:lvlText w:val=""/>
+      <w:lvlJc w:val="left"/>
+      <w:pPr>
+        <w:tabs>
+          <w:tab w:val="num" w:pos="3600"/>
+        </w:tabs>
+        <w:ind w:left="3600" w:hanging="360"/>
+      </w:pPr>
+      <w:rPr>
+        <w:rFonts w:ascii="Wingdings" w:hAnsi="Wingdings" w:hint="default"/>
+        <w:sz w:val="20"/>
+      </w:rPr>
+    </w:lvl>
+    <w:lvl w:ilvl="5" w:tentative="1">
+      <w:start w:val="1"/>
+      <w:numFmt w:val="bullet"/>
+      <w:lvlText w:val=""/>
+      <w:lvlJc w:val="left"/>
+      <w:pPr>
+        <w:tabs>
+          <w:tab w:val="num" w:pos="4320"/>
+        </w:tabs>
+        <w:ind w:left="4320" w:hanging="360"/>
+      </w:pPr>
+      <w:rPr>
+        <w:rFonts w:ascii="Wingdings" w:hAnsi="Wingdings" w:hint="default"/>
+        <w:sz w:val="20"/>
+      </w:rPr>
+    </w:lvl>
+    <w:lvl w:ilvl="6" w:tentative="1">
+      <w:start w:val="1"/>
+      <w:numFmt w:val="bullet"/>
+      <w:lvlText w:val=""/>
+      <w:lvlJc w:val="left"/>
+      <w:pPr>
+        <w:tabs>
+          <w:tab w:val="num" w:pos="5040"/>
+        </w:tabs>
+        <w:ind w:left="5040" w:hanging="360"/>
+      </w:pPr>
+      <w:rPr>
+        <w:rFonts w:ascii="Wingdings" w:hAnsi="Wingdings" w:hint="default"/>
+        <w:sz w:val="20"/>
+      </w:rPr>
+    </w:lvl>
+    <w:lvl w:ilvl="7" w:tentative="1">
+      <w:start w:val="1"/>
+      <w:numFmt w:val="bullet"/>
+      <w:lvlText w:val=""/>
+      <w:lvlJc w:val="left"/>
+      <w:pPr>
+        <w:tabs>
+          <w:tab w:val="num" w:pos="5760"/>
+        </w:tabs>
+        <w:ind w:left="5760" w:hanging="360"/>
+      </w:pPr>
+      <w:rPr>
+        <w:rFonts w:ascii="Wingdings" w:hAnsi="Wingdings" w:hint="default"/>
+        <w:sz w:val="20"/>
+      </w:rPr>
+    </w:lvl>
+    <w:lvl w:ilvl="8" w:tentative="1">
+      <w:start w:val="1"/>
+      <w:numFmt w:val="bullet"/>
+      <w:lvlText w:val=""/>
+      <w:lvlJc w:val="left"/>
+      <w:pPr>
+        <w:tabs>
+          <w:tab w:val="num" w:pos="6480"/>
+        </w:tabs>
+        <w:ind w:left="6480" w:hanging="360"/>
+      </w:pPr>
+      <w:rPr>
+        <w:rFonts w:ascii="Wingdings" w:hAnsi="Wingdings" w:hint="default"/>
+        <w:sz w:val="20"/>
+      </w:rPr>
+    </w:lvl>
+  </w:abstractNum>
   <w:num w:numId="1" w16cid:durableId="10032015">
-    <w:abstractNumId w:val="1"/>
+    <w:abstractNumId w:val="6"/>
     <w:lvlOverride w:ilvl="0">
       <w:startOverride w:val="1"/>
     </w:lvlOverride>
@@ -3187,22 +6445,79 @@
     </w:lvlOverride>
   </w:num>
   <w:num w:numId="2" w16cid:durableId="2090805547">
+    <w:abstractNumId w:val="4"/>
+  </w:num>
+  <w:num w:numId="3" w16cid:durableId="851258208">
+    <w:abstractNumId w:val="11"/>
+  </w:num>
+  <w:num w:numId="4" w16cid:durableId="1562910544">
+    <w:abstractNumId w:val="22"/>
+  </w:num>
+  <w:num w:numId="5" w16cid:durableId="1081874025">
+    <w:abstractNumId w:val="21"/>
+  </w:num>
+  <w:num w:numId="6" w16cid:durableId="1972326020">
+    <w:abstractNumId w:val="18"/>
+  </w:num>
+  <w:num w:numId="7" w16cid:durableId="414009658">
+    <w:abstractNumId w:val="7"/>
+  </w:num>
+  <w:num w:numId="8" w16cid:durableId="580917958">
+    <w:abstractNumId w:val="17"/>
+  </w:num>
+  <w:num w:numId="9" w16cid:durableId="1948464419">
+    <w:abstractNumId w:val="10"/>
+  </w:num>
+  <w:num w:numId="10" w16cid:durableId="1765883752">
+    <w:abstractNumId w:val="13"/>
+  </w:num>
+  <w:num w:numId="11" w16cid:durableId="818571937">
+    <w:abstractNumId w:val="20"/>
+  </w:num>
+  <w:num w:numId="12" w16cid:durableId="1750690066">
+    <w:abstractNumId w:val="9"/>
+  </w:num>
+  <w:num w:numId="13" w16cid:durableId="1389962710">
+    <w:abstractNumId w:val="15"/>
+  </w:num>
+  <w:num w:numId="14" w16cid:durableId="968125331">
+    <w:abstractNumId w:val="5"/>
+  </w:num>
+  <w:num w:numId="15" w16cid:durableId="1210343785">
+    <w:abstractNumId w:val="12"/>
+  </w:num>
+  <w:num w:numId="16" w16cid:durableId="1215193870">
+    <w:abstractNumId w:val="2"/>
+  </w:num>
+  <w:num w:numId="17" w16cid:durableId="761726598">
+    <w:abstractNumId w:val="16"/>
+  </w:num>
+  <w:num w:numId="18" w16cid:durableId="89279198">
+    <w:abstractNumId w:val="19"/>
+  </w:num>
+  <w:num w:numId="19" w16cid:durableId="149641899">
+    <w:abstractNumId w:val="23"/>
+  </w:num>
+  <w:num w:numId="20" w16cid:durableId="1365206524">
+    <w:abstractNumId w:val="3"/>
+  </w:num>
+  <w:num w:numId="21" w16cid:durableId="586502742">
+    <w:abstractNumId w:val="8"/>
+  </w:num>
+  <w:num w:numId="22" w16cid:durableId="763571686">
+    <w:abstractNumId w:val="1"/>
+  </w:num>
+  <w:num w:numId="23" w16cid:durableId="1030061486">
     <w:abstractNumId w:val="0"/>
   </w:num>
-  <w:num w:numId="3" w16cid:durableId="851258208">
-    <w:abstractNumId w:val="2"/>
-  </w:num>
-  <w:num w:numId="4" w16cid:durableId="1562910544">
-    <w:abstractNumId w:val="4"/>
-  </w:num>
-  <w:num w:numId="5" w16cid:durableId="1081874025">
-    <w:abstractNumId w:val="3"/>
+  <w:num w:numId="24" w16cid:durableId="533268421">
+    <w:abstractNumId w:val="14"/>
   </w:num>
 </w:numbering>
 </file>
 
 <file path=word/styles.xml><?xml version="1.0" encoding="utf-8"?>
-<w:styles xmlns:mc="http://schemas.openxmlformats.org/markup-compatibility/2006" xmlns:r="http://schemas.openxmlformats.org/officeDocument/2006/relationships" xmlns:w="http://schemas.openxmlformats.org/wordprocessingml/2006/main" xmlns:w14="http://schemas.microsoft.com/office/word/2010/wordml" xmlns:w15="http://schemas.microsoft.com/office/word/2012/wordml" xmlns:w16cex="http://schemas.microsoft.com/office/word/2018/wordml/cex" xmlns:w16cid="http://schemas.microsoft.com/office/word/2016/wordml/cid" xmlns:w16="http://schemas.microsoft.com/office/word/2018/wordml" xmlns:w16sdtdh="http://schemas.microsoft.com/office/word/2020/wordml/sdtdatahash" xmlns:w16se="http://schemas.microsoft.com/office/word/2015/wordml/symex" mc:Ignorable="w14 w15 w16se w16cid w16 w16cex w16sdtdh">
+<w:styles xmlns:mc="http://schemas.openxmlformats.org/markup-compatibility/2006" xmlns:r="http://schemas.openxmlformats.org/officeDocument/2006/relationships" xmlns:w="http://schemas.openxmlformats.org/wordprocessingml/2006/main" xmlns:w14="http://schemas.microsoft.com/office/word/2010/wordml" xmlns:w15="http://schemas.microsoft.com/office/word/2012/wordml" xmlns:w16cex="http://schemas.microsoft.com/office/word/2018/wordml/cex" xmlns:w16cid="http://schemas.microsoft.com/office/word/2016/wordml/cid" xmlns:w16="http://schemas.microsoft.com/office/word/2018/wordml" xmlns:w16du="http://schemas.microsoft.com/office/word/2023/wordml/word16du" xmlns:w16sdtdh="http://schemas.microsoft.com/office/word/2020/wordml/sdtdatahash" xmlns:w16sdtfl="http://schemas.microsoft.com/office/word/2024/wordml/sdtformatlock" xmlns:w16se="http://schemas.microsoft.com/office/word/2015/wordml/symex" mc:Ignorable="w14 w15 w16se w16cid w16 w16cex w16sdtdh w16sdtfl w16du">
   <w:docDefaults>
     <w:rPrDefault>
       <w:rPr>
@@ -3814,7 +7129,6 @@
   <w:style w:type="character" w:default="1" w:styleId="a0">
     <w:name w:val="Default Paragraph Font"/>
     <w:uiPriority w:val="1"/>
-    <w:semiHidden/>
     <w:unhideWhenUsed/>
   </w:style>
   <w:style w:type="table" w:default="1" w:styleId="a1">
@@ -4225,7 +7539,7 @@
     </w:rPr>
   </w:style>
   <w:style w:type="paragraph" w:customStyle="1" w:styleId="af1">
-    <w:name w:val="РАПРА"/>
+    <w:name w:val="фывфывфывфыв"/>
     <w:basedOn w:val="a"/>
     <w:link w:val="af2"/>
     <w:qFormat/>
@@ -4241,7 +7555,7 @@
     </w:rPr>
   </w:style>
   <w:style w:type="character" w:customStyle="1" w:styleId="af2">
-    <w:name w:val="РАПРА Знак"/>
+    <w:name w:val="фывфывфывфыв Знак"/>
     <w:basedOn w:val="a0"/>
     <w:link w:val="af1"/>
     <w:rsid w:val="0084546E"/>

</xml_diff>